<commit_message>
Finished writeup: Convenient Fringe-Fit Data Storage in Python Dictionaries for VO2187 Experiment in doc/Fringe-Fit_Data_Dictionaties/.
</commit_message>
<xml_diff>
--- a/doc/Fringe-Fit_Data_Dictionaties/benkevitch_convenient_fringe-fit_data_storage_in_python_dictionaries.docx
+++ b/doc/Fringe-Fit_Data_Dictionaties/benkevitch_convenient_fringe-fit_data_storage_in_python_dictionaries.docx
@@ -42,42 +42,7 @@
           <w:sz w:val="32"/>
           <w:szCs w:val="32"/>
         </w:rPr>
-        <w:t xml:space="preserve">Leonid Benkevitch, </w:t>
-      </w:r>
-      <w:r>
-        <w:rPr>
-          <w:sz w:val="32"/>
-          <w:szCs w:val="32"/>
-        </w:rPr>
-        <w:fldChar w:fldCharType="begin" w:fldLock="true"/>
-      </w:r>
-      <w:r>
-        <w:rPr>
-          <w:sz w:val="32"/>
-          <w:szCs w:val="32"/>
-        </w:rPr>
-        <w:instrText xml:space="preserve"> DATE \@"MMM\ d', 'yyyy" </w:instrText>
-      </w:r>
-      <w:r>
-        <w:rPr>
-          <w:sz w:val="32"/>
-          <w:szCs w:val="32"/>
-        </w:rPr>
-        <w:fldChar w:fldCharType="separate"/>
-      </w:r>
-      <w:r>
-        <w:rPr>
-          <w:sz w:val="32"/>
-          <w:szCs w:val="32"/>
-        </w:rPr>
-        <w:t>May 13, 2025</w:t>
-      </w:r>
-      <w:r>
-        <w:rPr>
-          <w:sz w:val="32"/>
-          <w:szCs w:val="32"/>
-        </w:rPr>
-        <w:fldChar w:fldCharType="end"/>
+        <w:t>Leonid Benkevitch, May 19, 2025</w:t>
       </w:r>
     </w:p>
     <w:p>
@@ -162,6 +127,11 @@
                 <w:rStyle w:val="IndexLink"/>
               </w:rPr>
               <w:t>Motivation</w:t>
+            </w:r>
+            <w:r>
+              <w:rPr>
+                <w:rStyle w:val="IndexLink"/>
+              </w:rPr>
               <w:tab/>
               <w:t>1</w:t>
             </w:r>
@@ -408,6 +378,26 @@
                 <w:rStyle w:val="IndexLink"/>
               </w:rPr>
               <w:t>Function clos_to_clot(clos, tribl=None, bls=None)</w:t>
+              <w:tab/>
+              <w:t>18</w:t>
+            </w:r>
+          </w:hyperlink>
+        </w:p>
+        <w:p>
+          <w:pPr>
+            <w:pStyle w:val="TOC2"/>
+            <w:tabs>
+              <w:tab w:val="clear" w:pos="9689"/>
+              <w:tab w:val="right" w:pos="9971" w:leader="dot"/>
+            </w:tabs>
+            <w:rPr/>
+          </w:pPr>
+          <w:hyperlink w:anchor="__RefHeading___Toc1364_3590178611">
+            <w:r>
+              <w:rPr>
+                <w:rStyle w:val="IndexLink"/>
+              </w:rPr>
+              <w:t>Creating all dictionaries at once: script make_idx_2187.py</w:t>
               <w:tab/>
               <w:t>18</w:t>
             </w:r>
@@ -7539,7 +7529,7 @@
         <w:rPr>
           <w:color w:val="000000"/>
         </w:rPr>
-        <w:t xml:space="preserve"> do, but the first two indices are permuted. So, for example, the data item contents for both</w:t>
+        <w:t xml:space="preserve"> does, but the first two indices are permuted. So, for example, the data item contents for both</w:t>
       </w:r>
     </w:p>
     <w:p>
@@ -9167,7 +9157,9 @@
         </w:rPr>
       </w:pPr>
       <w:r>
-        <w:rPr/>
+        <w:rPr>
+          <w:color w:val="000000"/>
+        </w:rPr>
       </w:r>
     </w:p>
     <w:p>
@@ -9267,79 +9259,27 @@
         </w:rPr>
       </w:pPr>
       <w:r>
-        <w:rPr/>
-      </w:r>
-    </w:p>
-    <w:p>
-      <w:pPr>
-        <w:pStyle w:val="Normal"/>
-        <w:bidi w:val="0"/>
-        <w:spacing w:lineRule="auto" w:line="276"/>
-        <w:jc w:val="left"/>
-        <w:rPr>
-          <w:rFonts w:ascii="Liberation Serif" w:hAnsi="Liberation Serif"/>
-          <w:color w:val="000000"/>
-        </w:rPr>
-      </w:pPr>
-      <w:r>
-        <w:rPr>
-          <w:color w:val="000000"/>
-        </w:rPr>
-        <w:t>Then t</w:t>
-      </w:r>
-      <w:r>
-        <w:rPr>
-          <w:color w:val="000000"/>
-        </w:rPr>
-        <w:t xml:space="preserve">he idx, idxs, idxf, </w:t>
-      </w:r>
-      <w:r>
-        <w:rPr>
-          <w:color w:val="000000"/>
-        </w:rPr>
-        <w:t>clos, and clot</w:t>
-      </w:r>
-      <w:r>
-        <w:rPr>
-          <w:color w:val="000000"/>
-        </w:rPr>
-        <w:t xml:space="preserve"> dictionaries </w:t>
-      </w:r>
-      <w:r>
-        <w:rPr>
-          <w:color w:val="000000"/>
-        </w:rPr>
-        <w:t xml:space="preserve">an be </w:t>
-      </w:r>
-      <w:r>
-        <w:rPr>
-          <w:color w:val="000000"/>
-        </w:rPr>
-        <w:t xml:space="preserve">unpickled from the *.pkl files on disk </w:t>
-      </w:r>
-      <w:r>
-        <w:rPr>
-          <w:color w:val="000000"/>
-        </w:rPr>
-        <w:t>and immediately used</w:t>
-      </w:r>
-      <w:r>
-        <w:rPr>
-          <w:color w:val="000000"/>
-        </w:rPr>
-        <w:t xml:space="preserve">. However, I noticed that sometimes the versions of *.pkl files are incompatible with </w:t>
-      </w:r>
-      <w:r>
-        <w:rPr>
-          <w:color w:val="000000"/>
-        </w:rPr>
-        <w:t>the user’s Python</w:t>
-      </w:r>
-      <w:r>
-        <w:rPr>
-          <w:color w:val="000000"/>
-        </w:rPr>
-        <w:t xml:space="preserve"> version. This issue can be easily resolved by creating, pickling and saving the pickle files using the software described below with your own Python version.</w:t>
+        <w:rPr>
+          <w:color w:val="000000"/>
+        </w:rPr>
+      </w:r>
+    </w:p>
+    <w:p>
+      <w:pPr>
+        <w:pStyle w:val="Normal"/>
+        <w:bidi w:val="0"/>
+        <w:spacing w:lineRule="auto" w:line="276"/>
+        <w:jc w:val="left"/>
+        <w:rPr>
+          <w:rFonts w:ascii="Liberation Serif" w:hAnsi="Liberation Serif"/>
+          <w:color w:val="000000"/>
+        </w:rPr>
+      </w:pPr>
+      <w:r>
+        <w:rPr>
+          <w:color w:val="000000"/>
+        </w:rPr>
+        <w:t>Then the idx, idxs, idxf, clos, and clot dictionaries an be unpickled from the *.pkl files on disk and immediately used. However, I noticed that sometimes the versions of *.pkl files are incompatible with the user’s Python version. This issue can be easily resolved by creating, pickling and saving the pickle files using the software described below with your own Python version.</w:t>
       </w:r>
     </w:p>
     <w:p>
@@ -9425,19 +9365,7 @@
         <w:rPr>
           <w:color w:val="000000"/>
         </w:rPr>
-        <w:t>T</w:t>
-      </w:r>
-      <w:r>
-        <w:rPr>
-          <w:color w:val="000000"/>
-        </w:rPr>
-        <w:t xml:space="preserve">he idx, idxs, idxf </w:t>
-      </w:r>
-      <w:r>
-        <w:rPr>
-          <w:color w:val="000000"/>
-        </w:rPr>
-        <w:t xml:space="preserve">dictionaries are created directly from the Mark4 dataset with the use of function </w:t>
+        <w:t xml:space="preserve">The idx, idxs, idxf dictionaries are created directly from the Mark4 dataset with the use of function </w:t>
       </w:r>
     </w:p>
     <w:p>
@@ -9462,13 +9390,7 @@
         <w:rPr>
           <w:color w:val="000000"/>
         </w:rPr>
-        <w:t xml:space="preserve"> </w:t>
-      </w:r>
-      <w:r>
-        <w:rPr>
-          <w:color w:val="000000"/>
-        </w:rPr>
-        <w:t xml:space="preserve">from the module </w:t>
+        <w:t xml:space="preserve"> from the module </w:t>
       </w:r>
       <w:r>
         <w:rPr>
@@ -9931,21 +9853,7 @@
           <w:rFonts w:ascii="Liberation Mono" w:hAnsi="Liberation Mono"/>
           <w:color w:val="000000"/>
         </w:rPr>
-        <w:t># Linear</w:t>
-      </w:r>
-      <w:r>
-        <w:rPr>
-          <w:rFonts w:ascii="Liberation Mono" w:hAnsi="Liberation Mono"/>
-          <w:color w:val="000000"/>
-        </w:rPr>
-        <w:t>ly polarized</w:t>
-      </w:r>
-      <w:r>
-        <w:rPr>
-          <w:rFonts w:ascii="Liberation Mono" w:hAnsi="Liberation Mono"/>
-          <w:color w:val="000000"/>
-        </w:rPr>
-        <w:t xml:space="preserve"> Mark4 fringe-fit database</w:t>
+        <w:t># Linearly polarized Mark4 fringe-fit database</w:t>
       </w:r>
     </w:p>
     <w:p>
@@ -9983,14 +9891,7 @@
           <w:rFonts w:ascii="Liberation Mono" w:hAnsi="Liberation Mono"/>
           <w:color w:val="000000"/>
         </w:rPr>
-        <w:t xml:space="preserve">idxl, idxsl, idxfl = make_idx(linI_2187) </w:t>
-      </w:r>
-      <w:r>
-        <w:rPr>
-          <w:rFonts w:ascii="Liberation Mono" w:hAnsi="Liberation Mono"/>
-          <w:color w:val="000000"/>
-        </w:rPr>
-        <w:t># Create dictionaries</w:t>
+        <w:t>idxl, idxsl, idxfl = make_idx(linI_2187) # Create dictionaries</w:t>
       </w:r>
     </w:p>
     <w:p>
@@ -10150,21 +10051,7 @@
           <w:rFonts w:ascii="Liberation Mono" w:hAnsi="Liberation Mono"/>
           <w:color w:val="000000"/>
         </w:rPr>
-        <w:t xml:space="preserve"># </w:t>
-      </w:r>
-      <w:r>
-        <w:rPr>
-          <w:rFonts w:ascii="Liberation Mono" w:hAnsi="Liberation Mono"/>
-          <w:color w:val="000000"/>
-        </w:rPr>
-        <w:t>Circularly polarized</w:t>
-      </w:r>
-      <w:r>
-        <w:rPr>
-          <w:rFonts w:ascii="Liberation Mono" w:hAnsi="Liberation Mono"/>
-          <w:color w:val="000000"/>
-        </w:rPr>
-        <w:t xml:space="preserve"> Mark4 fringe-fit database</w:t>
+        <w:t># Circularly polarized Mark4 fringe-fit database</w:t>
       </w:r>
     </w:p>
     <w:p>
@@ -10417,19 +10304,7 @@
         <w:rPr>
           <w:color w:val="000000"/>
         </w:rPr>
-        <w:t xml:space="preserve">If you import librd and want to use matplotlib code for plotting </w:t>
-      </w:r>
-      <w:r>
-        <w:rPr>
-          <w:color w:val="000000"/>
-        </w:rPr>
-        <w:t>on screen,</w:t>
-      </w:r>
-      <w:r>
-        <w:rPr>
-          <w:color w:val="000000"/>
-        </w:rPr>
-        <w:t xml:space="preserve"> you have to reset the backend to interactive. For example:</w:t>
+        <w:t>If you import librd and want to use matplotlib code for plotting on screen, you have to reset the backend to interactive. For example:</w:t>
       </w:r>
     </w:p>
     <w:p>
@@ -10536,46 +10411,42 @@
       <w:bookmarkEnd w:id="11"/>
       <w:r>
         <w:rPr/>
-        <w:t xml:space="preserve">Function </w:t>
-      </w:r>
-      <w:r>
-        <w:rPr/>
-        <w:t>make_closure_dic(idxs, bls=None)</w:t>
-      </w:r>
-    </w:p>
-    <w:p>
-      <w:pPr>
-        <w:pStyle w:val="Normal"/>
-        <w:bidi w:val="0"/>
-        <w:spacing w:lineRule="auto" w:line="276"/>
-        <w:jc w:val="left"/>
-        <w:rPr>
-          <w:rFonts w:ascii="Liberation Serif" w:hAnsi="Liberation Serif"/>
-          <w:color w:val="000000"/>
-        </w:rPr>
-      </w:pPr>
-      <w:r>
-        <w:rPr>
-          <w:color w:val="000000"/>
-        </w:rPr>
-      </w:r>
-    </w:p>
-    <w:p>
-      <w:pPr>
-        <w:pStyle w:val="Normal"/>
-        <w:bidi w:val="0"/>
-        <w:spacing w:lineRule="auto" w:line="276"/>
-        <w:jc w:val="left"/>
-        <w:rPr>
-          <w:rFonts w:ascii="Liberation Serif" w:hAnsi="Liberation Serif"/>
-          <w:color w:val="000000"/>
-        </w:rPr>
-      </w:pPr>
-      <w:r>
-        <w:rPr>
-          <w:color w:val="000000"/>
-        </w:rPr>
-        <w:t>Create dictionary of all possible closures</w:t>
+        <w:t>Function make_closure_dic(idxs, bls=None)</w:t>
+      </w:r>
+    </w:p>
+    <w:p>
+      <w:pPr>
+        <w:pStyle w:val="Normal"/>
+        <w:bidi w:val="0"/>
+        <w:spacing w:lineRule="auto" w:line="276"/>
+        <w:jc w:val="left"/>
+        <w:rPr>
+          <w:rFonts w:ascii="Liberation Serif" w:hAnsi="Liberation Serif"/>
+          <w:color w:val="000000"/>
+        </w:rPr>
+      </w:pPr>
+      <w:r>
+        <w:rPr>
+          <w:color w:val="000000"/>
+        </w:rPr>
+      </w:r>
+    </w:p>
+    <w:p>
+      <w:pPr>
+        <w:pStyle w:val="Normal"/>
+        <w:bidi w:val="0"/>
+        <w:spacing w:lineRule="auto" w:line="276"/>
+        <w:jc w:val="left"/>
+        <w:rPr>
+          <w:rFonts w:ascii="Liberation Serif" w:hAnsi="Liberation Serif"/>
+          <w:color w:val="000000"/>
+        </w:rPr>
+      </w:pPr>
+      <w:r>
+        <w:rPr>
+          <w:color w:val="000000"/>
+        </w:rPr>
+        <w:t xml:space="preserve">Creates a dictionary of all possible closures </w:t>
       </w:r>
     </w:p>
     <w:p>
@@ -10617,7 +10488,7 @@
           <w:rFonts w:ascii="Liberation Mono" w:hAnsi="Liberation Mono"/>
           <w:color w:val="000000"/>
         </w:rPr>
-        <w:t>clos[src][tri]['time', 'cloph', 'tau_mbd', 'tau_sbd' etc.]</w:t>
+        <w:t>clos[src][tri][data_item]</w:t>
       </w:r>
     </w:p>
     <w:p>
@@ -10694,21 +10565,7 @@
           <w:rFonts w:ascii="Liberation Mono" w:hAnsi="Liberation Mono"/>
           <w:color w:val="000000"/>
         </w:rPr>
-        <w:t>idxs[src][time][bl][data_</w:t>
-      </w:r>
-      <w:r>
-        <w:rPr>
-          <w:rFonts w:ascii="Liberation Mono" w:hAnsi="Liberation Mono"/>
-          <w:color w:val="000000"/>
-        </w:rPr>
-        <w:t>item</w:t>
-      </w:r>
-      <w:r>
-        <w:rPr>
-          <w:rFonts w:ascii="Liberation Mono" w:hAnsi="Liberation Mono"/>
-          <w:color w:val="000000"/>
-        </w:rPr>
-        <w:t>]</w:t>
+        <w:t>idxs[src][time][bl][data_item]</w:t>
       </w:r>
     </w:p>
     <w:p>
@@ -10756,54 +10613,68 @@
         <w:rPr>
           <w:color w:val="000000"/>
         </w:rPr>
-        <w:t xml:space="preserve"> parameter is a list of allowed baselines. If not given, all the baselines are involved. In the VO2187 experiment, for example, the baseline ST and all the baselines with </w:t>
-      </w:r>
-      <w:r>
-        <w:rPr>
-          <w:color w:val="000000"/>
-        </w:rPr>
-        <w:t xml:space="preserve">the Y </w:t>
-      </w:r>
-      <w:r>
-        <w:rPr>
-          <w:color w:val="000000"/>
-        </w:rPr>
-        <w:t>station are excluded.</w:t>
-      </w:r>
-    </w:p>
-    <w:p>
-      <w:pPr>
-        <w:pStyle w:val="Normal"/>
-        <w:bidi w:val="0"/>
-        <w:spacing w:lineRule="auto" w:line="276"/>
-        <w:jc w:val="left"/>
-        <w:rPr>
-          <w:rFonts w:ascii="Liberation Serif" w:hAnsi="Liberation Serif"/>
-          <w:color w:val="000000"/>
-        </w:rPr>
-      </w:pPr>
-      <w:r>
-        <w:rPr>
-          <w:color w:val="000000"/>
-        </w:rPr>
-      </w:r>
-    </w:p>
-    <w:p>
-      <w:pPr>
-        <w:pStyle w:val="Normal"/>
-        <w:bidi w:val="0"/>
-        <w:spacing w:lineRule="auto" w:line="276"/>
-        <w:jc w:val="left"/>
-        <w:rPr>
-          <w:rFonts w:ascii="Liberation Serif" w:hAnsi="Liberation Serif"/>
-          <w:color w:val="000000"/>
-        </w:rPr>
-      </w:pPr>
-      <w:r>
-        <w:rPr>
-          <w:color w:val="000000"/>
-        </w:rPr>
-        <w:t>The clos dictionary returned contains not only the closures, but also the data triplets used to compute the closures. All the numeric data are in arrays sorted in time ascending order. For example,</w:t>
+        <w:t xml:space="preserve"> parameter is a list of allowed baselines. If not given, all the baselines are involved. In the VO2187 experiment, for example, the baseline ST and all the baselines with the Y station are excluded by the PolConvert software.</w:t>
+      </w:r>
+    </w:p>
+    <w:p>
+      <w:pPr>
+        <w:pStyle w:val="Normal"/>
+        <w:bidi w:val="0"/>
+        <w:spacing w:lineRule="auto" w:line="276"/>
+        <w:jc w:val="left"/>
+        <w:rPr>
+          <w:rFonts w:ascii="Liberation Serif" w:hAnsi="Liberation Serif"/>
+          <w:color w:val="000000"/>
+        </w:rPr>
+      </w:pPr>
+      <w:r>
+        <w:rPr>
+          <w:color w:val="000000"/>
+        </w:rPr>
+      </w:r>
+    </w:p>
+    <w:p>
+      <w:pPr>
+        <w:pStyle w:val="Normal"/>
+        <w:bidi w:val="0"/>
+        <w:spacing w:lineRule="auto" w:line="276"/>
+        <w:jc w:val="left"/>
+        <w:rPr>
+          <w:rFonts w:ascii="Liberation Serif" w:hAnsi="Liberation Serif"/>
+          <w:color w:val="000000"/>
+        </w:rPr>
+      </w:pPr>
+      <w:r>
+        <w:rPr>
+          <w:color w:val="000000"/>
+        </w:rPr>
+        <w:t xml:space="preserve">The clos dictionary returned contains not only the closures, but also the data triplets used to compute the closures. All the numeric data are in arrays sorted in time ascending order. Here is an example of creating both </w:t>
+      </w:r>
+      <w:r>
+        <w:rPr>
+          <w:rFonts w:ascii="Liberation Mono" w:hAnsi="Liberation Mono"/>
+          <w:color w:val="000000"/>
+        </w:rPr>
+        <w:t>closl</w:t>
+      </w:r>
+      <w:r>
+        <w:rPr>
+          <w:color w:val="000000"/>
+        </w:rPr>
+        <w:t xml:space="preserve"> and </w:t>
+      </w:r>
+      <w:r>
+        <w:rPr>
+          <w:rFonts w:ascii="Liberation Mono" w:hAnsi="Liberation Mono"/>
+          <w:color w:val="000000"/>
+        </w:rPr>
+        <w:t>closc</w:t>
+      </w:r>
+      <w:r>
+        <w:rPr>
+          <w:color w:val="000000"/>
+        </w:rPr>
+        <w:t>:</w:t>
       </w:r>
     </w:p>
     <w:p>
@@ -10915,138 +10786,60 @@
           <w:rFonts w:ascii="Liberation Mono" w:hAnsi="Liberation Mono"/>
           <w:color w:val="000000"/>
         </w:rPr>
-        <w:t xml:space="preserve">closl = make_closure_dic(idxsl, bls) # </w:t>
-      </w:r>
-      <w:r>
-        <w:rPr>
-          <w:rFonts w:ascii="Liberation Mono" w:hAnsi="Liberation Mono"/>
-          <w:color w:val="000000"/>
-        </w:rPr>
-        <w:t>With</w:t>
-      </w:r>
-      <w:r>
-        <w:rPr>
-          <w:rFonts w:ascii="Liberation Mono" w:hAnsi="Liberation Mono"/>
-          <w:color w:val="000000"/>
-        </w:rPr>
-        <w:t xml:space="preserve"> linear</w:t>
-      </w:r>
-      <w:r>
-        <w:rPr>
-          <w:rFonts w:ascii="Liberation Mono" w:hAnsi="Liberation Mono"/>
-          <w:color w:val="000000"/>
-        </w:rPr>
-        <w:t>ly</w:t>
-      </w:r>
-      <w:r>
-        <w:rPr>
-          <w:rFonts w:ascii="Liberation Mono" w:hAnsi="Liberation Mono"/>
-          <w:color w:val="000000"/>
-        </w:rPr>
-        <w:t xml:space="preserve"> polariz</w:t>
-      </w:r>
-      <w:r>
-        <w:rPr>
-          <w:rFonts w:ascii="Liberation Mono" w:hAnsi="Liberation Mono"/>
-          <w:color w:val="000000"/>
-        </w:rPr>
-        <w:t>ed</w:t>
-      </w:r>
-      <w:r>
-        <w:rPr>
-          <w:rFonts w:ascii="Liberation Mono" w:hAnsi="Liberation Mono"/>
-          <w:color w:val="000000"/>
-        </w:rPr>
-        <w:t xml:space="preserve"> data</w:t>
-      </w:r>
-    </w:p>
-    <w:p>
-      <w:pPr>
-        <w:pStyle w:val="Normal"/>
-        <w:bidi w:val="0"/>
-        <w:spacing w:lineRule="auto" w:line="276"/>
-        <w:jc w:val="left"/>
-        <w:rPr>
-          <w:rFonts w:ascii="Liberation Mono" w:hAnsi="Liberation Mono"/>
-          <w:color w:val="000000"/>
-        </w:rPr>
-      </w:pPr>
-      <w:r>
-        <w:rPr>
-          <w:rFonts w:ascii="Liberation Mono" w:hAnsi="Liberation Mono"/>
-          <w:color w:val="000000"/>
-        </w:rPr>
-        <w:t>clos</w:t>
-      </w:r>
-      <w:r>
-        <w:rPr>
-          <w:rFonts w:ascii="Liberation Mono" w:hAnsi="Liberation Mono"/>
-          <w:color w:val="000000"/>
-        </w:rPr>
-        <w:t>c</w:t>
-      </w:r>
-      <w:r>
-        <w:rPr>
-          <w:rFonts w:ascii="Liberation Mono" w:hAnsi="Liberation Mono"/>
-          <w:color w:val="000000"/>
-        </w:rPr>
-        <w:t xml:space="preserve"> = make_closure_dic(idxs</w:t>
-      </w:r>
-      <w:r>
-        <w:rPr>
-          <w:rFonts w:ascii="Liberation Mono" w:hAnsi="Liberation Mono"/>
-          <w:color w:val="000000"/>
-        </w:rPr>
-        <w:t>c</w:t>
-      </w:r>
-      <w:r>
-        <w:rPr>
-          <w:rFonts w:ascii="Liberation Mono" w:hAnsi="Liberation Mono"/>
-          <w:color w:val="000000"/>
-        </w:rPr>
-        <w:t xml:space="preserve">, bls) # </w:t>
-      </w:r>
-      <w:r>
-        <w:rPr>
-          <w:rFonts w:ascii="Liberation Mono" w:hAnsi="Liberation Mono"/>
-          <w:color w:val="000000"/>
-        </w:rPr>
-        <w:t>With</w:t>
-      </w:r>
-      <w:r>
-        <w:rPr>
-          <w:rFonts w:ascii="Liberation Mono" w:hAnsi="Liberation Mono"/>
-          <w:color w:val="000000"/>
-        </w:rPr>
-        <w:t xml:space="preserve"> </w:t>
-      </w:r>
-      <w:r>
-        <w:rPr>
-          <w:rFonts w:ascii="Liberation Mono" w:hAnsi="Liberation Mono"/>
-          <w:color w:val="000000"/>
-        </w:rPr>
-        <w:t>circularly</w:t>
-      </w:r>
-      <w:r>
-        <w:rPr>
-          <w:rFonts w:ascii="Liberation Mono" w:hAnsi="Liberation Mono"/>
-          <w:color w:val="000000"/>
-        </w:rPr>
-        <w:t xml:space="preserve"> polariz</w:t>
-      </w:r>
-      <w:r>
-        <w:rPr>
-          <w:rFonts w:ascii="Liberation Mono" w:hAnsi="Liberation Mono"/>
-          <w:color w:val="000000"/>
-        </w:rPr>
-        <w:t>ed</w:t>
-      </w:r>
-      <w:r>
-        <w:rPr>
-          <w:rFonts w:ascii="Liberation Mono" w:hAnsi="Liberation Mono"/>
-          <w:color w:val="000000"/>
-        </w:rPr>
-        <w:t xml:space="preserve"> data</w:t>
+        <w:t>closl = make_closure_dic(idxsl, bls) # With linearly polarized data</w:t>
+      </w:r>
+    </w:p>
+    <w:p>
+      <w:pPr>
+        <w:pStyle w:val="Normal"/>
+        <w:bidi w:val="0"/>
+        <w:spacing w:lineRule="auto" w:line="276"/>
+        <w:jc w:val="left"/>
+        <w:rPr>
+          <w:rFonts w:ascii="Liberation Mono" w:hAnsi="Liberation Mono"/>
+          <w:color w:val="000000"/>
+        </w:rPr>
+      </w:pPr>
+      <w:r>
+        <w:rPr>
+          <w:rFonts w:ascii="Liberation Mono" w:hAnsi="Liberation Mono"/>
+          <w:color w:val="000000"/>
+        </w:rPr>
+        <w:t>closc = make_closure_dic(idxsc, bls) # With circularly polarized data</w:t>
+      </w:r>
+    </w:p>
+    <w:p>
+      <w:pPr>
+        <w:pStyle w:val="Normal"/>
+        <w:bidi w:val="0"/>
+        <w:spacing w:lineRule="auto" w:line="276"/>
+        <w:jc w:val="left"/>
+        <w:rPr>
+          <w:rFonts w:ascii="Liberation Serif" w:hAnsi="Liberation Serif"/>
+          <w:color w:val="000000"/>
+        </w:rPr>
+      </w:pPr>
+      <w:r>
+        <w:rPr>
+          <w:color w:val="000000"/>
+        </w:rPr>
+      </w:r>
+    </w:p>
+    <w:p>
+      <w:pPr>
+        <w:pStyle w:val="Normal"/>
+        <w:bidi w:val="0"/>
+        <w:spacing w:lineRule="auto" w:line="276"/>
+        <w:jc w:val="left"/>
+        <w:rPr>
+          <w:rFonts w:ascii="Liberation Serif" w:hAnsi="Liberation Serif"/>
+          <w:color w:val="000000"/>
+        </w:rPr>
+      </w:pPr>
+      <w:r>
+        <w:rPr>
+          <w:color w:val="000000"/>
+        </w:rPr>
       </w:r>
     </w:p>
     <w:p>
@@ -11080,45 +10873,1294 @@
       <w:bookmarkEnd w:id="12"/>
       <w:r>
         <w:rPr/>
-        <w:t>Function</w:t>
-      </w:r>
-      <w:r>
-        <w:rPr/>
-        <w:t xml:space="preserve"> clos_to_clot(clos, tribl=None, bls=None)</w:t>
-      </w:r>
-    </w:p>
-    <w:p>
-      <w:pPr>
-        <w:pStyle w:val="Normal"/>
-        <w:bidi w:val="0"/>
-        <w:spacing w:lineRule="auto" w:line="276"/>
-        <w:jc w:val="left"/>
-        <w:rPr>
-          <w:rFonts w:ascii="Liberation Serif" w:hAnsi="Liberation Serif"/>
-          <w:color w:val="000000"/>
-        </w:rPr>
-      </w:pPr>
-      <w:r>
-        <w:rPr>
-          <w:color w:val="000000"/>
-        </w:rPr>
-      </w:r>
-    </w:p>
-    <w:p>
-      <w:pPr>
-        <w:pStyle w:val="Normal"/>
-        <w:bidi w:val="0"/>
-        <w:spacing w:lineRule="auto" w:line="276"/>
-        <w:jc w:val="left"/>
-        <w:rPr>
-          <w:rFonts w:ascii="Liberation Serif" w:hAnsi="Liberation Serif"/>
-          <w:color w:val="000000"/>
-        </w:rPr>
-      </w:pPr>
-      <w:r>
-        <w:rPr>
-          <w:color w:val="000000"/>
-        </w:rPr>
+        <w:t>Function clos_to_clot(clos, tribl=None, bls=None)</w:t>
+      </w:r>
+    </w:p>
+    <w:p>
+      <w:pPr>
+        <w:pStyle w:val="Normal"/>
+        <w:bidi w:val="0"/>
+        <w:spacing w:lineRule="auto" w:line="276"/>
+        <w:jc w:val="left"/>
+        <w:rPr>
+          <w:rFonts w:ascii="Liberation Serif" w:hAnsi="Liberation Serif"/>
+          <w:color w:val="000000"/>
+        </w:rPr>
+      </w:pPr>
+      <w:r>
+        <w:rPr>
+          <w:color w:val="000000"/>
+        </w:rPr>
+      </w:r>
+    </w:p>
+    <w:p>
+      <w:pPr>
+        <w:pStyle w:val="Normal"/>
+        <w:bidi w:val="0"/>
+        <w:spacing w:lineRule="auto" w:line="276"/>
+        <w:jc w:val="left"/>
+        <w:rPr>
+          <w:rFonts w:ascii="Liberation Serif" w:hAnsi="Liberation Serif"/>
+          <w:color w:val="000000"/>
+        </w:rPr>
+      </w:pPr>
+      <w:r>
+        <w:rPr>
+          <w:color w:val="000000"/>
+        </w:rPr>
+        <w:t xml:space="preserve">Creates dictionary of all possible closures with a triangle as first key rearranging a </w:t>
+      </w:r>
+      <w:r>
+        <w:rPr>
+          <w:rFonts w:ascii="Liberation Mono" w:hAnsi="Liberation Mono"/>
+          <w:color w:val="000000"/>
+        </w:rPr>
+        <w:t>clos</w:t>
+      </w:r>
+      <w:r>
+        <w:rPr>
+          <w:color w:val="000000"/>
+        </w:rPr>
+        <w:t xml:space="preserve"> dictionary into </w:t>
+      </w:r>
+      <w:r>
+        <w:rPr>
+          <w:rFonts w:ascii="Liberation Mono" w:hAnsi="Liberation Mono"/>
+          <w:color w:val="000000"/>
+        </w:rPr>
+        <w:t>clot</w:t>
+      </w:r>
+      <w:r>
+        <w:rPr>
+          <w:color w:val="000000"/>
+        </w:rPr>
+        <w:t xml:space="preserve"> by permuting the first two indices </w:t>
+      </w:r>
+      <w:r>
+        <w:rPr>
+          <w:rFonts w:ascii="Liberation Mono" w:hAnsi="Liberation Mono"/>
+          <w:color w:val="000000"/>
+        </w:rPr>
+        <w:t>src</w:t>
+      </w:r>
+      <w:r>
+        <w:rPr>
+          <w:color w:val="000000"/>
+        </w:rPr>
+        <w:t xml:space="preserve"> and </w:t>
+      </w:r>
+      <w:r>
+        <w:rPr>
+          <w:rFonts w:ascii="Liberation Mono" w:hAnsi="Liberation Mono"/>
+          <w:color w:val="000000"/>
+        </w:rPr>
+        <w:t>tri</w:t>
+      </w:r>
+      <w:r>
+        <w:rPr>
+          <w:color w:val="000000"/>
+        </w:rPr>
+        <w:t>:</w:t>
+      </w:r>
+    </w:p>
+    <w:p>
+      <w:pPr>
+        <w:pStyle w:val="Normal"/>
+        <w:bidi w:val="0"/>
+        <w:spacing w:lineRule="auto" w:line="276"/>
+        <w:jc w:val="left"/>
+        <w:rPr>
+          <w:rFonts w:ascii="Liberation Serif" w:hAnsi="Liberation Serif"/>
+          <w:color w:val="000000"/>
+        </w:rPr>
+      </w:pPr>
+      <w:r>
+        <w:rPr>
+          <w:color w:val="000000"/>
+        </w:rPr>
+      </w:r>
+    </w:p>
+    <w:p>
+      <w:pPr>
+        <w:pStyle w:val="Normal"/>
+        <w:bidi w:val="0"/>
+        <w:spacing w:lineRule="auto" w:line="276"/>
+        <w:jc w:val="left"/>
+        <w:rPr>
+          <w:rFonts w:ascii="Liberation Serif" w:hAnsi="Liberation Serif"/>
+          <w:color w:val="000000"/>
+        </w:rPr>
+      </w:pPr>
+      <w:r>
+        <w:rPr>
+          <w:color w:val="000000"/>
+        </w:rPr>
+        <w:t xml:space="preserve">      </w:t>
+      </w:r>
+      <w:r>
+        <w:rPr>
+          <w:rFonts w:ascii="Liberation Mono" w:hAnsi="Liberation Mono"/>
+          <w:color w:val="000000"/>
+        </w:rPr>
+        <w:t>clos[src][tri][data_item] → clot[tri][src][data_item]</w:t>
+      </w:r>
+    </w:p>
+    <w:p>
+      <w:pPr>
+        <w:pStyle w:val="Normal"/>
+        <w:bidi w:val="0"/>
+        <w:spacing w:lineRule="auto" w:line="276"/>
+        <w:jc w:val="left"/>
+        <w:rPr>
+          <w:rFonts w:ascii="Liberation Serif" w:hAnsi="Liberation Serif"/>
+          <w:color w:val="000000"/>
+        </w:rPr>
+      </w:pPr>
+      <w:r>
+        <w:rPr>
+          <w:color w:val="000000"/>
+        </w:rPr>
+      </w:r>
+    </w:p>
+    <w:p>
+      <w:pPr>
+        <w:pStyle w:val="Normal"/>
+        <w:bidi w:val="0"/>
+        <w:spacing w:lineRule="auto" w:line="276"/>
+        <w:jc w:val="left"/>
+        <w:rPr>
+          <w:rFonts w:ascii="Liberation Serif" w:hAnsi="Liberation Serif"/>
+          <w:color w:val="000000"/>
+        </w:rPr>
+      </w:pPr>
+      <w:r>
+        <w:rPr>
+          <w:color w:val="000000"/>
+        </w:rPr>
+        <w:t xml:space="preserve">The </w:t>
+      </w:r>
+      <w:r>
+        <w:rPr>
+          <w:rFonts w:ascii="Liberation Mono" w:hAnsi="Liberation Mono"/>
+          <w:color w:val="000000"/>
+        </w:rPr>
+        <w:t>tribl</w:t>
+      </w:r>
+      <w:r>
+        <w:rPr>
+          <w:color w:val="000000"/>
+        </w:rPr>
+        <w:t xml:space="preserve"> parameter is a dictionary </w:t>
+      </w:r>
+      <w:r>
+        <w:rPr>
+          <w:rFonts w:ascii="Liberation Mono" w:hAnsi="Liberation Mono"/>
+          <w:color w:val="000000"/>
+        </w:rPr>
+        <w:t>tribl[tr] --&gt; (bl1, bl2, bl3)</w:t>
+      </w:r>
+    </w:p>
+    <w:p>
+      <w:pPr>
+        <w:pStyle w:val="Normal"/>
+        <w:bidi w:val="0"/>
+        <w:spacing w:lineRule="auto" w:line="276"/>
+        <w:jc w:val="left"/>
+        <w:rPr>
+          <w:rFonts w:ascii="Liberation Serif" w:hAnsi="Liberation Serif"/>
+          <w:color w:val="000000"/>
+        </w:rPr>
+      </w:pPr>
+      <w:r>
+        <w:rPr>
+          <w:color w:val="000000"/>
+        </w:rPr>
+        <w:t xml:space="preserve">If not provided, it is created from the </w:t>
+      </w:r>
+      <w:r>
+        <w:rPr>
+          <w:rFonts w:ascii="Liberation Mono" w:hAnsi="Liberation Mono"/>
+          <w:color w:val="000000"/>
+        </w:rPr>
+        <w:t>bls</w:t>
+      </w:r>
+      <w:r>
+        <w:rPr>
+          <w:color w:val="000000"/>
+        </w:rPr>
+        <w:t xml:space="preserve"> list of allowed baselines. If neither </w:t>
+      </w:r>
+      <w:r>
+        <w:rPr>
+          <w:rFonts w:ascii="Liberation Mono" w:hAnsi="Liberation Mono"/>
+          <w:color w:val="000000"/>
+        </w:rPr>
+        <w:t>tribl</w:t>
+      </w:r>
+      <w:r>
+        <w:rPr>
+          <w:color w:val="000000"/>
+        </w:rPr>
+        <w:t xml:space="preserve"> nor </w:t>
+      </w:r>
+      <w:r>
+        <w:rPr>
+          <w:rFonts w:ascii="Liberation Mono" w:hAnsi="Liberation Mono"/>
+          <w:color w:val="000000"/>
+        </w:rPr>
+        <w:t>bls</w:t>
+      </w:r>
+      <w:r>
+        <w:rPr>
+          <w:color w:val="000000"/>
+        </w:rPr>
+        <w:t xml:space="preserve"> are provided, tribl is loaded from file </w:t>
+      </w:r>
+      <w:r>
+        <w:rPr>
+          <w:rFonts w:ascii="Liberation Mono" w:hAnsi="Liberation Mono"/>
+          <w:color w:val="000000"/>
+        </w:rPr>
+        <w:t>tribl_2107.pkl</w:t>
+      </w:r>
+      <w:r>
+        <w:rPr>
+          <w:color w:val="000000"/>
+        </w:rPr>
+        <w:t xml:space="preserve"> on disk.</w:t>
+      </w:r>
+    </w:p>
+    <w:p>
+      <w:pPr>
+        <w:pStyle w:val="Normal"/>
+        <w:bidi w:val="0"/>
+        <w:spacing w:lineRule="auto" w:line="276"/>
+        <w:jc w:val="left"/>
+        <w:rPr>
+          <w:rFonts w:ascii="Liberation Serif" w:hAnsi="Liberation Serif"/>
+          <w:color w:val="000000"/>
+        </w:rPr>
+      </w:pPr>
+      <w:r>
+        <w:rPr>
+          <w:color w:val="000000"/>
+        </w:rPr>
+      </w:r>
+    </w:p>
+    <w:p>
+      <w:pPr>
+        <w:pStyle w:val="Normal"/>
+        <w:bidi w:val="0"/>
+        <w:spacing w:lineRule="auto" w:line="276"/>
+        <w:jc w:val="left"/>
+        <w:rPr>
+          <w:rFonts w:ascii="Liberation Serif" w:hAnsi="Liberation Serif"/>
+          <w:color w:val="000000"/>
+        </w:rPr>
+      </w:pPr>
+      <w:r>
+        <w:rPr>
+          <w:color w:val="000000"/>
+        </w:rPr>
+        <w:t xml:space="preserve">The returned </w:t>
+      </w:r>
+      <w:r>
+        <w:rPr>
+          <w:rFonts w:ascii="Liberation Mono" w:hAnsi="Liberation Mono"/>
+          <w:color w:val="000000"/>
+        </w:rPr>
+        <w:t>clot</w:t>
+      </w:r>
+      <w:r>
+        <w:rPr>
+          <w:color w:val="000000"/>
+        </w:rPr>
+        <w:t xml:space="preserve"> dictionary contains not only the closures, but also the data triplets used to compute the closures including the triplets of Mark4 fringe-fit file directories and file names. All the numeric data are in arrays sorted in time ascending order.</w:t>
+      </w:r>
+    </w:p>
+    <w:p>
+      <w:pPr>
+        <w:pStyle w:val="Normal"/>
+        <w:bidi w:val="0"/>
+        <w:spacing w:lineRule="auto" w:line="276"/>
+        <w:jc w:val="left"/>
+        <w:rPr>
+          <w:rFonts w:ascii="Liberation Serif" w:hAnsi="Liberation Serif"/>
+          <w:color w:val="000000"/>
+        </w:rPr>
+      </w:pPr>
+      <w:r>
+        <w:rPr>
+          <w:color w:val="000000"/>
+        </w:rPr>
+      </w:r>
+    </w:p>
+    <w:p>
+      <w:pPr>
+        <w:pStyle w:val="Normal"/>
+        <w:bidi w:val="0"/>
+        <w:spacing w:lineRule="auto" w:line="276"/>
+        <w:jc w:val="left"/>
+        <w:rPr>
+          <w:rFonts w:ascii="Liberation Serif" w:hAnsi="Liberation Serif"/>
+          <w:color w:val="000000"/>
+        </w:rPr>
+      </w:pPr>
+      <w:r>
+        <w:rPr>
+          <w:color w:val="000000"/>
+        </w:rPr>
+        <w:t xml:space="preserve">Here is an example of creating both </w:t>
+      </w:r>
+      <w:r>
+        <w:rPr>
+          <w:rFonts w:ascii="Liberation Mono" w:hAnsi="Liberation Mono"/>
+          <w:color w:val="000000"/>
+        </w:rPr>
+        <w:t>clotl</w:t>
+      </w:r>
+      <w:r>
+        <w:rPr>
+          <w:color w:val="000000"/>
+        </w:rPr>
+        <w:t xml:space="preserve"> and </w:t>
+      </w:r>
+      <w:r>
+        <w:rPr>
+          <w:rFonts w:ascii="Liberation Mono" w:hAnsi="Liberation Mono"/>
+          <w:color w:val="000000"/>
+        </w:rPr>
+        <w:t>clotc</w:t>
+      </w:r>
+      <w:r>
+        <w:rPr>
+          <w:color w:val="000000"/>
+        </w:rPr>
+        <w:t xml:space="preserve"> from </w:t>
+      </w:r>
+      <w:r>
+        <w:rPr>
+          <w:rFonts w:ascii="Liberation Mono" w:hAnsi="Liberation Mono"/>
+          <w:color w:val="000000"/>
+        </w:rPr>
+        <w:t>closl</w:t>
+      </w:r>
+      <w:r>
+        <w:rPr>
+          <w:color w:val="000000"/>
+        </w:rPr>
+        <w:t xml:space="preserve"> and </w:t>
+      </w:r>
+      <w:r>
+        <w:rPr>
+          <w:rFonts w:ascii="Liberation Mono" w:hAnsi="Liberation Mono"/>
+          <w:color w:val="000000"/>
+        </w:rPr>
+        <w:t>closc</w:t>
+      </w:r>
+      <w:r>
+        <w:rPr>
+          <w:color w:val="000000"/>
+        </w:rPr>
+        <w:t xml:space="preserve"> saved on disk as the pickled files:</w:t>
+      </w:r>
+    </w:p>
+    <w:p>
+      <w:pPr>
+        <w:pStyle w:val="Normal"/>
+        <w:bidi w:val="0"/>
+        <w:spacing w:lineRule="auto" w:line="276"/>
+        <w:jc w:val="left"/>
+        <w:rPr>
+          <w:rFonts w:ascii="Liberation Serif" w:hAnsi="Liberation Serif"/>
+          <w:color w:val="000000"/>
+        </w:rPr>
+      </w:pPr>
+      <w:r>
+        <w:rPr>
+          <w:color w:val="000000"/>
+        </w:rPr>
+      </w:r>
+    </w:p>
+    <w:p>
+      <w:pPr>
+        <w:pStyle w:val="Normal"/>
+        <w:bidi w:val="0"/>
+        <w:spacing w:lineRule="auto" w:line="276"/>
+        <w:jc w:val="left"/>
+        <w:rPr>
+          <w:rFonts w:ascii="Liberation Mono" w:hAnsi="Liberation Mono"/>
+          <w:color w:val="000000"/>
+        </w:rPr>
+      </w:pPr>
+      <w:r>
+        <w:rPr>
+          <w:rFonts w:ascii="Liberation Mono" w:hAnsi="Liberation Mono"/>
+          <w:color w:val="000000"/>
+        </w:rPr>
+        <w:t>from libvp import clos_to_clot</w:t>
+      </w:r>
+    </w:p>
+    <w:p>
+      <w:pPr>
+        <w:pStyle w:val="Normal"/>
+        <w:bidi w:val="0"/>
+        <w:spacing w:lineRule="auto" w:line="276"/>
+        <w:jc w:val="left"/>
+        <w:rPr>
+          <w:rFonts w:ascii="Liberation Mono" w:hAnsi="Liberation Mono"/>
+          <w:color w:val="000000"/>
+        </w:rPr>
+      </w:pPr>
+      <w:r>
+        <w:rPr>
+          <w:rFonts w:ascii="Liberation Mono" w:hAnsi="Liberation Mono"/>
+          <w:color w:val="000000"/>
+        </w:rPr>
+        <w:t>with open('tribl_2187.pkl', 'rb') as finp: tribl = pickle.load(finp)</w:t>
+      </w:r>
+    </w:p>
+    <w:p>
+      <w:pPr>
+        <w:pStyle w:val="Normal"/>
+        <w:bidi w:val="0"/>
+        <w:spacing w:lineRule="auto" w:line="276"/>
+        <w:jc w:val="left"/>
+        <w:rPr>
+          <w:rFonts w:ascii="Liberation Mono" w:hAnsi="Liberation Mono"/>
+          <w:color w:val="000000"/>
+        </w:rPr>
+      </w:pPr>
+      <w:r>
+        <w:rPr>
+          <w:rFonts w:ascii="Liberation Mono" w:hAnsi="Liberation Mono"/>
+          <w:color w:val="000000"/>
+        </w:rPr>
+        <w:t>with open('clos2187lI.pkl', 'rb') as finp: closl = pickle.load(finp)</w:t>
+      </w:r>
+    </w:p>
+    <w:p>
+      <w:pPr>
+        <w:pStyle w:val="Normal"/>
+        <w:bidi w:val="0"/>
+        <w:spacing w:lineRule="auto" w:line="276"/>
+        <w:jc w:val="left"/>
+        <w:rPr>
+          <w:rFonts w:ascii="Liberation Mono" w:hAnsi="Liberation Mono"/>
+          <w:color w:val="000000"/>
+        </w:rPr>
+      </w:pPr>
+      <w:r>
+        <w:rPr>
+          <w:rFonts w:ascii="Liberation Mono" w:hAnsi="Liberation Mono"/>
+          <w:color w:val="000000"/>
+        </w:rPr>
+        <w:t>with open('clos2187cI.pkl', 'rb') as finp: closc = pickle.load(finp)</w:t>
+      </w:r>
+    </w:p>
+    <w:p>
+      <w:pPr>
+        <w:pStyle w:val="Normal"/>
+        <w:bidi w:val="0"/>
+        <w:spacing w:lineRule="auto" w:line="276"/>
+        <w:jc w:val="left"/>
+        <w:rPr>
+          <w:rFonts w:ascii="Liberation Mono" w:hAnsi="Liberation Mono"/>
+          <w:color w:val="000000"/>
+        </w:rPr>
+      </w:pPr>
+      <w:r>
+        <w:rPr>
+          <w:rFonts w:ascii="Liberation Mono" w:hAnsi="Liberation Mono"/>
+          <w:color w:val="000000"/>
+        </w:rPr>
+        <w:t>clotl = clos_to_clot(closl, tribl)</w:t>
+      </w:r>
+    </w:p>
+    <w:p>
+      <w:pPr>
+        <w:pStyle w:val="Normal"/>
+        <w:bidi w:val="0"/>
+        <w:spacing w:lineRule="auto" w:line="276"/>
+        <w:jc w:val="left"/>
+        <w:rPr>
+          <w:rFonts w:ascii="Liberation Mono" w:hAnsi="Liberation Mono"/>
+          <w:color w:val="000000"/>
+        </w:rPr>
+      </w:pPr>
+      <w:r>
+        <w:rPr>
+          <w:rFonts w:ascii="Liberation Mono" w:hAnsi="Liberation Mono"/>
+          <w:color w:val="000000"/>
+        </w:rPr>
+        <w:t>clotc = clos_to_clot(closc, tribl)</w:t>
+      </w:r>
+    </w:p>
+    <w:p>
+      <w:pPr>
+        <w:pStyle w:val="Normal"/>
+        <w:bidi w:val="0"/>
+        <w:spacing w:lineRule="auto" w:line="276"/>
+        <w:jc w:val="left"/>
+        <w:rPr>
+          <w:rFonts w:ascii="Liberation Mono" w:hAnsi="Liberation Mono"/>
+          <w:color w:val="000000"/>
+        </w:rPr>
+      </w:pPr>
+      <w:r>
+        <w:rPr>
+          <w:rFonts w:ascii="Liberation Mono" w:hAnsi="Liberation Mono"/>
+          <w:color w:val="000000"/>
+        </w:rPr>
+      </w:r>
+    </w:p>
+    <w:p>
+      <w:pPr>
+        <w:pStyle w:val="Normal"/>
+        <w:bidi w:val="0"/>
+        <w:spacing w:lineRule="auto" w:line="276"/>
+        <w:jc w:val="left"/>
+        <w:rPr>
+          <w:rFonts w:ascii="Liberation Serif" w:hAnsi="Liberation Serif"/>
+          <w:color w:val="000000"/>
+        </w:rPr>
+      </w:pPr>
+      <w:r>
+        <w:rPr>
+          <w:color w:val="000000"/>
+        </w:rPr>
+      </w:r>
+    </w:p>
+    <w:p>
+      <w:pPr>
+        <w:pStyle w:val="Normal"/>
+        <w:bidi w:val="0"/>
+        <w:spacing w:lineRule="auto" w:line="276"/>
+        <w:jc w:val="left"/>
+        <w:rPr>
+          <w:rFonts w:ascii="Liberation Serif" w:hAnsi="Liberation Serif"/>
+          <w:color w:val="000000"/>
+        </w:rPr>
+      </w:pPr>
+      <w:r>
+        <w:rPr>
+          <w:color w:val="000000"/>
+        </w:rPr>
+      </w:r>
+    </w:p>
+    <w:p>
+      <w:pPr>
+        <w:pStyle w:val="Heading2"/>
+        <w:numPr>
+          <w:ilvl w:val="1"/>
+          <w:numId w:val="1"/>
+        </w:numPr>
+        <w:ind w:hanging="0" w:left="0"/>
+        <w:rPr/>
+      </w:pPr>
+      <w:bookmarkStart w:id="13" w:name="__RefHeading___Toc1364_3590178611"/>
+      <w:bookmarkEnd w:id="13"/>
+      <w:r>
+        <w:rPr/>
+        <w:t>Creating all dictionaries at once: script make_idx_2187.py</w:t>
+      </w:r>
+    </w:p>
+    <w:p>
+      <w:pPr>
+        <w:pStyle w:val="Normal"/>
+        <w:bidi w:val="0"/>
+        <w:spacing w:lineRule="auto" w:line="276"/>
+        <w:jc w:val="left"/>
+        <w:rPr>
+          <w:rFonts w:ascii="Liberation Serif" w:hAnsi="Liberation Serif"/>
+          <w:color w:val="000000"/>
+        </w:rPr>
+      </w:pPr>
+      <w:r>
+        <w:rPr>
+          <w:color w:val="000000"/>
+        </w:rPr>
+      </w:r>
+    </w:p>
+    <w:p>
+      <w:pPr>
+        <w:pStyle w:val="Normal"/>
+        <w:bidi w:val="0"/>
+        <w:spacing w:lineRule="auto" w:line="276"/>
+        <w:jc w:val="left"/>
+        <w:rPr>
+          <w:rFonts w:ascii="Liberation Serif" w:hAnsi="Liberation Serif"/>
+          <w:color w:val="000000"/>
+        </w:rPr>
+      </w:pPr>
+      <w:r>
+        <w:rPr>
+          <w:color w:val="000000"/>
+        </w:rPr>
+        <w:t>This script has no command-line parameters. Instead, the user should edit its text to set 3 variables to the values needed: save_pkl, linI_2187, and cirI_2187. Their current values are</w:t>
+      </w:r>
+    </w:p>
+    <w:p>
+      <w:pPr>
+        <w:pStyle w:val="Normal"/>
+        <w:bidi w:val="0"/>
+        <w:spacing w:lineRule="auto" w:line="276"/>
+        <w:jc w:val="left"/>
+        <w:rPr>
+          <w:rFonts w:ascii="Liberation Serif" w:hAnsi="Liberation Serif"/>
+          <w:color w:val="000000"/>
+        </w:rPr>
+      </w:pPr>
+      <w:r>
+        <w:rPr>
+          <w:color w:val="000000"/>
+        </w:rPr>
+      </w:r>
+    </w:p>
+    <w:p>
+      <w:pPr>
+        <w:pStyle w:val="Normal"/>
+        <w:bidi w:val="0"/>
+        <w:spacing w:lineRule="auto" w:line="276"/>
+        <w:jc w:val="left"/>
+        <w:rPr>
+          <w:rFonts w:ascii="Liberation Mono" w:hAnsi="Liberation Mono"/>
+          <w:color w:val="000000"/>
+        </w:rPr>
+      </w:pPr>
+      <w:r>
+        <w:rPr>
+          <w:rFonts w:ascii="Liberation Mono" w:hAnsi="Liberation Mono"/>
+          <w:color w:val="000000"/>
+        </w:rPr>
+        <w:t>save_pkl = False   # If True, pickle and save on disk as *.pkl</w:t>
+      </w:r>
+    </w:p>
+    <w:p>
+      <w:pPr>
+        <w:pStyle w:val="Normal"/>
+        <w:bidi w:val="0"/>
+        <w:spacing w:lineRule="auto" w:line="276"/>
+        <w:jc w:val="left"/>
+        <w:rPr>
+          <w:rFonts w:ascii="Liberation Mono" w:hAnsi="Liberation Mono"/>
+          <w:color w:val="000000"/>
+        </w:rPr>
+      </w:pPr>
+      <w:r>
+        <w:rPr>
+          <w:rFonts w:ascii="Liberation Mono" w:hAnsi="Liberation Mono"/>
+          <w:color w:val="000000"/>
+        </w:rPr>
+        <w:t>linI_2187 = "/home/benkev/Work/2187/scratch/Lin_I/2187"</w:t>
+      </w:r>
+    </w:p>
+    <w:p>
+      <w:pPr>
+        <w:pStyle w:val="Normal"/>
+        <w:bidi w:val="0"/>
+        <w:spacing w:lineRule="auto" w:line="276"/>
+        <w:jc w:val="left"/>
+        <w:rPr>
+          <w:rFonts w:ascii="Liberation Mono" w:hAnsi="Liberation Mono"/>
+          <w:color w:val="000000"/>
+        </w:rPr>
+      </w:pPr>
+      <w:r>
+        <w:rPr>
+          <w:rFonts w:ascii="Liberation Mono" w:hAnsi="Liberation Mono"/>
+          <w:color w:val="000000"/>
+        </w:rPr>
+        <w:t>cirI_2187 = "/home/benkev/Work/vo2187_exprm/DiFX_pconv/2187"</w:t>
+      </w:r>
+    </w:p>
+    <w:p>
+      <w:pPr>
+        <w:pStyle w:val="Normal"/>
+        <w:bidi w:val="0"/>
+        <w:spacing w:lineRule="auto" w:line="276"/>
+        <w:jc w:val="left"/>
+        <w:rPr>
+          <w:rFonts w:ascii="Liberation Mono" w:hAnsi="Liberation Mono"/>
+          <w:color w:val="000000"/>
+        </w:rPr>
+      </w:pPr>
+      <w:r>
+        <w:rPr>
+          <w:rFonts w:ascii="Liberation Mono" w:hAnsi="Liberation Mono"/>
+          <w:color w:val="000000"/>
+        </w:rPr>
+      </w:r>
+    </w:p>
+    <w:p>
+      <w:pPr>
+        <w:pStyle w:val="Normal"/>
+        <w:bidi w:val="0"/>
+        <w:spacing w:lineRule="auto" w:line="276"/>
+        <w:jc w:val="left"/>
+        <w:rPr>
+          <w:rFonts w:ascii="Liberation Serif" w:hAnsi="Liberation Serif"/>
+          <w:color w:val="000000"/>
+        </w:rPr>
+      </w:pPr>
+      <w:r>
+        <w:rPr>
+          <w:color w:val="000000"/>
+        </w:rPr>
+        <w:t xml:space="preserve">Set </w:t>
+      </w:r>
+      <w:r>
+        <w:rPr>
+          <w:rFonts w:ascii="Liberation Mono" w:hAnsi="Liberation Mono"/>
+          <w:color w:val="000000"/>
+        </w:rPr>
+        <w:t>linI_2187</w:t>
+      </w:r>
+      <w:r>
+        <w:rPr>
+          <w:color w:val="000000"/>
+        </w:rPr>
+        <w:t xml:space="preserve"> to the path to the Mark4 directory with linearly polarized fringe-fit files.</w:t>
+      </w:r>
+    </w:p>
+    <w:p>
+      <w:pPr>
+        <w:pStyle w:val="Normal"/>
+        <w:bidi w:val="0"/>
+        <w:spacing w:lineRule="auto" w:line="276"/>
+        <w:jc w:val="left"/>
+        <w:rPr>
+          <w:rFonts w:ascii="Liberation Serif" w:hAnsi="Liberation Serif"/>
+          <w:color w:val="000000"/>
+        </w:rPr>
+      </w:pPr>
+      <w:r>
+        <w:rPr>
+          <w:color w:val="000000"/>
+        </w:rPr>
+        <w:t xml:space="preserve">Set </w:t>
+      </w:r>
+      <w:r>
+        <w:rPr>
+          <w:rFonts w:ascii="Liberation Mono" w:hAnsi="Liberation Mono"/>
+          <w:color w:val="000000"/>
+        </w:rPr>
+        <w:t>cirI_2187</w:t>
+      </w:r>
+      <w:r>
+        <w:rPr>
+          <w:color w:val="000000"/>
+        </w:rPr>
+        <w:t xml:space="preserve"> to the path to the Mark4 directory with circularly polarized fringe-fit files.</w:t>
+      </w:r>
+    </w:p>
+    <w:p>
+      <w:pPr>
+        <w:pStyle w:val="Normal"/>
+        <w:bidi w:val="0"/>
+        <w:spacing w:lineRule="auto" w:line="276"/>
+        <w:jc w:val="left"/>
+        <w:rPr>
+          <w:rFonts w:ascii="Liberation Serif" w:hAnsi="Liberation Serif"/>
+          <w:color w:val="000000"/>
+        </w:rPr>
+      </w:pPr>
+      <w:r>
+        <w:rPr>
+          <w:color w:val="000000"/>
+        </w:rPr>
+        <w:t xml:space="preserve">You can perform a dry run with the switch </w:t>
+      </w:r>
+      <w:r>
+        <w:rPr>
+          <w:rFonts w:ascii="Liberation Mono" w:hAnsi="Liberation Mono"/>
+          <w:color w:val="000000"/>
+        </w:rPr>
+        <w:t>save_pkl = False</w:t>
+      </w:r>
+      <w:r>
+        <w:rPr>
+          <w:color w:val="000000"/>
+        </w:rPr>
+        <w:t xml:space="preserve">. The dictionaries will be created in the memory, buy not saved on disk. If there are no errors and the results look good, either run the script again with </w:t>
+      </w:r>
+      <w:r>
+        <w:rPr>
+          <w:rFonts w:ascii="Liberation Mono" w:hAnsi="Liberation Mono"/>
+          <w:color w:val="000000"/>
+        </w:rPr>
+        <w:t>save_pkl = True</w:t>
+      </w:r>
+      <w:r>
+        <w:rPr>
+          <w:color w:val="000000"/>
+        </w:rPr>
+        <w:t>, or save the results by hand:</w:t>
+      </w:r>
+    </w:p>
+    <w:p>
+      <w:pPr>
+        <w:pStyle w:val="Normal"/>
+        <w:bidi w:val="0"/>
+        <w:spacing w:lineRule="auto" w:line="276"/>
+        <w:jc w:val="left"/>
+        <w:rPr>
+          <w:rFonts w:ascii="Liberation Serif" w:hAnsi="Liberation Serif"/>
+          <w:color w:val="000000"/>
+        </w:rPr>
+      </w:pPr>
+      <w:r>
+        <w:rPr>
+          <w:color w:val="000000"/>
+        </w:rPr>
+      </w:r>
+    </w:p>
+    <w:p>
+      <w:pPr>
+        <w:pStyle w:val="Normal"/>
+        <w:bidi w:val="0"/>
+        <w:spacing w:lineRule="auto" w:line="276"/>
+        <w:jc w:val="left"/>
+        <w:rPr>
+          <w:rFonts w:ascii="Liberation Mono" w:hAnsi="Liberation Mono"/>
+          <w:color w:val="000000"/>
+        </w:rPr>
+      </w:pPr>
+      <w:r>
+        <w:rPr>
+          <w:rFonts w:ascii="Liberation Mono" w:hAnsi="Liberation Mono"/>
+          <w:color w:val="000000"/>
+        </w:rPr>
+        <w:t>with open('idx2187lI.pkl', 'wb') as fout: pickle.dump(idxl, fout)</w:t>
+      </w:r>
+    </w:p>
+    <w:p>
+      <w:pPr>
+        <w:pStyle w:val="Normal"/>
+        <w:bidi w:val="0"/>
+        <w:spacing w:lineRule="auto" w:line="276"/>
+        <w:jc w:val="left"/>
+        <w:rPr>
+          <w:rFonts w:ascii="Liberation Mono" w:hAnsi="Liberation Mono"/>
+          <w:color w:val="000000"/>
+        </w:rPr>
+      </w:pPr>
+      <w:r>
+        <w:rPr>
+          <w:rFonts w:ascii="Liberation Mono" w:hAnsi="Liberation Mono"/>
+          <w:color w:val="000000"/>
+        </w:rPr>
+        <w:t>with open('idxs2187lI.pkl', 'wb') as fout: pickle.dump(idxsl, fout)</w:t>
+      </w:r>
+    </w:p>
+    <w:p>
+      <w:pPr>
+        <w:pStyle w:val="Normal"/>
+        <w:bidi w:val="0"/>
+        <w:spacing w:lineRule="auto" w:line="276"/>
+        <w:jc w:val="left"/>
+        <w:rPr>
+          <w:rFonts w:ascii="Liberation Mono" w:hAnsi="Liberation Mono"/>
+          <w:color w:val="000000"/>
+        </w:rPr>
+      </w:pPr>
+      <w:r>
+        <w:rPr>
+          <w:rFonts w:ascii="Liberation Mono" w:hAnsi="Liberation Mono"/>
+          <w:color w:val="000000"/>
+        </w:rPr>
+        <w:t>with open('idxf2187lI.pkl', 'wb') as fout: pickle.dump(idxfl, fout)</w:t>
+      </w:r>
+    </w:p>
+    <w:p>
+      <w:pPr>
+        <w:pStyle w:val="Normal"/>
+        <w:bidi w:val="0"/>
+        <w:spacing w:lineRule="auto" w:line="276"/>
+        <w:jc w:val="left"/>
+        <w:rPr>
+          <w:rFonts w:ascii="Liberation Mono" w:hAnsi="Liberation Mono"/>
+          <w:color w:val="000000"/>
+        </w:rPr>
+      </w:pPr>
+      <w:r>
+        <w:rPr>
+          <w:rFonts w:ascii="Liberation Mono" w:hAnsi="Liberation Mono"/>
+          <w:color w:val="000000"/>
+        </w:rPr>
+      </w:r>
+    </w:p>
+    <w:p>
+      <w:pPr>
+        <w:pStyle w:val="Normal"/>
+        <w:bidi w:val="0"/>
+        <w:spacing w:lineRule="auto" w:line="276"/>
+        <w:jc w:val="left"/>
+        <w:rPr>
+          <w:rFonts w:ascii="Liberation Mono" w:hAnsi="Liberation Mono"/>
+          <w:color w:val="000000"/>
+        </w:rPr>
+      </w:pPr>
+      <w:r>
+        <w:rPr>
+          <w:rFonts w:ascii="Liberation Mono" w:hAnsi="Liberation Mono"/>
+          <w:color w:val="000000"/>
+        </w:rPr>
+        <w:t>with open('idx2187cI.pkl', 'wb') as fout: pickle.dump(idxc, fout)</w:t>
+      </w:r>
+    </w:p>
+    <w:p>
+      <w:pPr>
+        <w:pStyle w:val="Normal"/>
+        <w:bidi w:val="0"/>
+        <w:spacing w:lineRule="auto" w:line="276"/>
+        <w:jc w:val="left"/>
+        <w:rPr>
+          <w:rFonts w:ascii="Liberation Mono" w:hAnsi="Liberation Mono"/>
+          <w:color w:val="000000"/>
+        </w:rPr>
+      </w:pPr>
+      <w:r>
+        <w:rPr>
+          <w:rFonts w:ascii="Liberation Mono" w:hAnsi="Liberation Mono"/>
+          <w:color w:val="000000"/>
+        </w:rPr>
+        <w:t>with open('idxs2187cI.pkl', 'wb') as fout: pickle.dump(idxsc, fout)</w:t>
+      </w:r>
+    </w:p>
+    <w:p>
+      <w:pPr>
+        <w:pStyle w:val="Normal"/>
+        <w:bidi w:val="0"/>
+        <w:spacing w:lineRule="auto" w:line="276"/>
+        <w:jc w:val="left"/>
+        <w:rPr>
+          <w:rFonts w:ascii="Liberation Mono" w:hAnsi="Liberation Mono"/>
+          <w:color w:val="000000"/>
+        </w:rPr>
+      </w:pPr>
+      <w:r>
+        <w:rPr>
+          <w:rFonts w:ascii="Liberation Mono" w:hAnsi="Liberation Mono"/>
+          <w:color w:val="000000"/>
+        </w:rPr>
+        <w:t>with open('idxf2187cI.pkl', 'wb') as fout: pickle.dump(idxfc, fout)</w:t>
+      </w:r>
+    </w:p>
+    <w:p>
+      <w:pPr>
+        <w:pStyle w:val="Normal"/>
+        <w:bidi w:val="0"/>
+        <w:spacing w:lineRule="auto" w:line="276"/>
+        <w:jc w:val="left"/>
+        <w:rPr>
+          <w:rFonts w:ascii="Liberation Mono" w:hAnsi="Liberation Mono"/>
+          <w:color w:val="000000"/>
+        </w:rPr>
+      </w:pPr>
+      <w:r>
+        <w:rPr>
+          <w:rFonts w:ascii="Liberation Mono" w:hAnsi="Liberation Mono"/>
+          <w:color w:val="000000"/>
+        </w:rPr>
+      </w:r>
+    </w:p>
+    <w:p>
+      <w:pPr>
+        <w:pStyle w:val="Normal"/>
+        <w:bidi w:val="0"/>
+        <w:spacing w:lineRule="auto" w:line="276"/>
+        <w:jc w:val="left"/>
+        <w:rPr>
+          <w:rFonts w:ascii="Liberation Mono" w:hAnsi="Liberation Mono"/>
+          <w:color w:val="000000"/>
+        </w:rPr>
+      </w:pPr>
+      <w:r>
+        <w:rPr>
+          <w:rFonts w:ascii="Liberation Mono" w:hAnsi="Liberation Mono"/>
+          <w:color w:val="000000"/>
+        </w:rPr>
+        <w:t>with open('bls_2187.pkl', 'wb') as fout: pickle.dump(bls, fout)</w:t>
+      </w:r>
+    </w:p>
+    <w:p>
+      <w:pPr>
+        <w:pStyle w:val="Normal"/>
+        <w:bidi w:val="0"/>
+        <w:spacing w:lineRule="auto" w:line="276"/>
+        <w:jc w:val="left"/>
+        <w:rPr>
+          <w:rFonts w:ascii="Liberation Mono" w:hAnsi="Liberation Mono"/>
+          <w:color w:val="000000"/>
+        </w:rPr>
+      </w:pPr>
+      <w:r>
+        <w:rPr>
+          <w:rFonts w:ascii="Liberation Mono" w:hAnsi="Liberation Mono"/>
+          <w:color w:val="000000"/>
+        </w:rPr>
+        <w:t>with open('tribl_2187.pkl', 'wb') as fout: pickle.dump(tribl, fout)</w:t>
+      </w:r>
+    </w:p>
+    <w:p>
+      <w:pPr>
+        <w:pStyle w:val="Normal"/>
+        <w:bidi w:val="0"/>
+        <w:spacing w:lineRule="auto" w:line="276"/>
+        <w:jc w:val="left"/>
+        <w:rPr>
+          <w:rFonts w:ascii="Liberation Mono" w:hAnsi="Liberation Mono"/>
+          <w:color w:val="000000"/>
+        </w:rPr>
+      </w:pPr>
+      <w:r>
+        <w:rPr>
+          <w:rFonts w:ascii="Liberation Mono" w:hAnsi="Liberation Mono"/>
+          <w:color w:val="000000"/>
+        </w:rPr>
+      </w:r>
+    </w:p>
+    <w:p>
+      <w:pPr>
+        <w:pStyle w:val="Normal"/>
+        <w:bidi w:val="0"/>
+        <w:spacing w:lineRule="auto" w:line="276"/>
+        <w:jc w:val="left"/>
+        <w:rPr>
+          <w:rFonts w:ascii="Liberation Mono" w:hAnsi="Liberation Mono"/>
+          <w:color w:val="000000"/>
+        </w:rPr>
+      </w:pPr>
+      <w:r>
+        <w:rPr>
+          <w:rFonts w:ascii="Liberation Mono" w:hAnsi="Liberation Mono"/>
+          <w:color w:val="000000"/>
+        </w:rPr>
+        <w:t>with open('clos2187lI.pkl', 'wb') as fout: pickle.dump(closl, fout)</w:t>
+      </w:r>
+    </w:p>
+    <w:p>
+      <w:pPr>
+        <w:pStyle w:val="Normal"/>
+        <w:bidi w:val="0"/>
+        <w:spacing w:lineRule="auto" w:line="276"/>
+        <w:jc w:val="left"/>
+        <w:rPr>
+          <w:rFonts w:ascii="Liberation Mono" w:hAnsi="Liberation Mono"/>
+          <w:color w:val="000000"/>
+        </w:rPr>
+      </w:pPr>
+      <w:r>
+        <w:rPr>
+          <w:rFonts w:ascii="Liberation Mono" w:hAnsi="Liberation Mono"/>
+          <w:color w:val="000000"/>
+        </w:rPr>
+        <w:t>with open('clos2187cI.pkl', 'wb') as fout: pickle.dump(closc, fout)</w:t>
+      </w:r>
+    </w:p>
+    <w:p>
+      <w:pPr>
+        <w:pStyle w:val="Normal"/>
+        <w:bidi w:val="0"/>
+        <w:spacing w:lineRule="auto" w:line="276"/>
+        <w:jc w:val="left"/>
+        <w:rPr>
+          <w:rFonts w:ascii="Liberation Mono" w:hAnsi="Liberation Mono"/>
+          <w:color w:val="000000"/>
+        </w:rPr>
+      </w:pPr>
+      <w:r>
+        <w:rPr>
+          <w:rFonts w:ascii="Liberation Mono" w:hAnsi="Liberation Mono"/>
+          <w:color w:val="000000"/>
+        </w:rPr>
+      </w:r>
+    </w:p>
+    <w:p>
+      <w:pPr>
+        <w:pStyle w:val="Normal"/>
+        <w:bidi w:val="0"/>
+        <w:spacing w:lineRule="auto" w:line="276"/>
+        <w:jc w:val="left"/>
+        <w:rPr>
+          <w:rFonts w:ascii="Liberation Mono" w:hAnsi="Liberation Mono"/>
+          <w:color w:val="000000"/>
+        </w:rPr>
+      </w:pPr>
+      <w:r>
+        <w:rPr>
+          <w:rFonts w:ascii="Liberation Mono" w:hAnsi="Liberation Mono"/>
+          <w:color w:val="000000"/>
+        </w:rPr>
+        <w:t>with open('clot2187lI.pkl', 'wb') as fout: pickle.dump(clotl, fout)</w:t>
+      </w:r>
+    </w:p>
+    <w:p>
+      <w:pPr>
+        <w:pStyle w:val="Normal"/>
+        <w:bidi w:val="0"/>
+        <w:spacing w:lineRule="auto" w:line="276"/>
+        <w:jc w:val="left"/>
+        <w:rPr>
+          <w:rFonts w:ascii="Liberation Mono" w:hAnsi="Liberation Mono"/>
+          <w:color w:val="000000"/>
+        </w:rPr>
+      </w:pPr>
+      <w:r>
+        <w:rPr>
+          <w:rFonts w:ascii="Liberation Mono" w:hAnsi="Liberation Mono"/>
+          <w:color w:val="000000"/>
+        </w:rPr>
+        <w:t>with open('clot2187cI.pkl', 'wb') as fout: pickle.dump(clotc, fout)</w:t>
+      </w:r>
+    </w:p>
+    <w:p>
+      <w:pPr>
+        <w:pStyle w:val="Normal"/>
+        <w:bidi w:val="0"/>
+        <w:spacing w:lineRule="auto" w:line="276"/>
+        <w:jc w:val="left"/>
+        <w:rPr>
+          <w:rFonts w:ascii="Liberation Mono" w:hAnsi="Liberation Mono"/>
+          <w:color w:val="000000"/>
+        </w:rPr>
+      </w:pPr>
+      <w:r>
+        <w:rPr>
+          <w:rFonts w:ascii="Liberation Mono" w:hAnsi="Liberation Mono"/>
+          <w:color w:val="000000"/>
+        </w:rPr>
+      </w:r>
+    </w:p>
+    <w:p>
+      <w:pPr>
+        <w:pStyle w:val="Normal"/>
+        <w:bidi w:val="0"/>
+        <w:spacing w:lineRule="auto" w:line="276"/>
+        <w:jc w:val="left"/>
+        <w:rPr>
+          <w:rFonts w:ascii="Liberation Serif" w:hAnsi="Liberation Serif"/>
+          <w:color w:val="000000"/>
+        </w:rPr>
+      </w:pPr>
+      <w:r>
+        <w:rPr>
+          <w:color w:val="000000"/>
+        </w:rPr>
+      </w:r>
+    </w:p>
+    <w:p>
+      <w:pPr>
+        <w:pStyle w:val="Normal"/>
+        <w:bidi w:val="0"/>
+        <w:spacing w:lineRule="auto" w:line="276"/>
+        <w:jc w:val="left"/>
+        <w:rPr>
+          <w:rFonts w:ascii="Liberation Serif" w:hAnsi="Liberation Serif"/>
+          <w:color w:val="000000"/>
+        </w:rPr>
+      </w:pPr>
+      <w:r>
+        <w:rPr>
+          <w:color w:val="000000"/>
+        </w:rPr>
+        <w:t xml:space="preserve">To prevent accidental corruption of the pickled dictionaries, </w:t>
+      </w:r>
+      <w:r>
+        <w:rPr>
+          <w:color w:val="000000"/>
+        </w:rPr>
+        <w:t>write-protect them</w:t>
+      </w:r>
+      <w:r>
+        <w:rPr>
+          <w:color w:val="000000"/>
+        </w:rPr>
+        <w:t xml:space="preserve"> us</w:t>
+      </w:r>
+      <w:r>
+        <w:rPr>
+          <w:color w:val="000000"/>
+        </w:rPr>
+        <w:t>ing</w:t>
+      </w:r>
+    </w:p>
+    <w:p>
+      <w:pPr>
+        <w:pStyle w:val="Normal"/>
+        <w:bidi w:val="0"/>
+        <w:spacing w:lineRule="auto" w:line="276"/>
+        <w:jc w:val="left"/>
+        <w:rPr>
+          <w:rFonts w:ascii="Liberation Serif" w:hAnsi="Liberation Serif"/>
+          <w:color w:val="000000"/>
+        </w:rPr>
+      </w:pPr>
+      <w:r>
+        <w:rPr>
+          <w:color w:val="000000"/>
+        </w:rPr>
+      </w:r>
+    </w:p>
+    <w:p>
+      <w:pPr>
+        <w:pStyle w:val="Normal"/>
+        <w:bidi w:val="0"/>
+        <w:spacing w:lineRule="auto" w:line="276"/>
+        <w:jc w:val="left"/>
+        <w:rPr>
+          <w:rFonts w:ascii="Liberation Mono" w:hAnsi="Liberation Mono"/>
+          <w:color w:val="000000"/>
+        </w:rPr>
+      </w:pPr>
+      <w:r>
+        <w:rPr>
+          <w:rFonts w:ascii="Liberation Mono" w:hAnsi="Liberation Mono"/>
+          <w:color w:val="000000"/>
+        </w:rPr>
+        <w:t>$ chmod -w *.pkl</w:t>
+      </w:r>
+    </w:p>
+    <w:p>
+      <w:pPr>
+        <w:pStyle w:val="Normal"/>
+        <w:bidi w:val="0"/>
+        <w:spacing w:lineRule="auto" w:line="276"/>
+        <w:jc w:val="left"/>
+        <w:rPr>
+          <w:rFonts w:ascii="Liberation Serif" w:hAnsi="Liberation Serif"/>
+          <w:color w:val="000000"/>
+        </w:rPr>
+      </w:pPr>
+      <w:r>
+        <w:rPr>
+          <w:color w:val="000000"/>
+        </w:rPr>
+      </w:r>
+    </w:p>
+    <w:p>
+      <w:pPr>
+        <w:pStyle w:val="Normal"/>
+        <w:bidi w:val="0"/>
+        <w:spacing w:lineRule="auto" w:line="276"/>
+        <w:jc w:val="left"/>
+        <w:rPr>
+          <w:rFonts w:ascii="Liberation Serif" w:hAnsi="Liberation Serif"/>
+          <w:color w:val="000000"/>
+        </w:rPr>
+      </w:pPr>
+      <w:r>
+        <w:rPr>
+          <w:color w:val="000000"/>
+        </w:rPr>
+        <w:t>In case you want recreate them, b</w:t>
+      </w:r>
+      <w:r>
+        <w:rPr>
+          <w:color w:val="000000"/>
+        </w:rPr>
+        <w:t>efore running make_idx_2187.py script with</w:t>
       </w:r>
     </w:p>
     <w:p>
@@ -11140,857 +12182,70 @@
       </w:r>
       <w:r>
         <w:rPr>
-          <w:color w:val="000000"/>
-        </w:rPr>
-        <w:t>clos[sr][tr][di] --&gt; clot[tr][sr][di], di - "data item"</w:t>
-      </w:r>
-    </w:p>
-    <w:p>
-      <w:pPr>
-        <w:pStyle w:val="Normal"/>
-        <w:bidi w:val="0"/>
-        <w:spacing w:lineRule="auto" w:line="276"/>
-        <w:jc w:val="left"/>
-        <w:rPr>
-          <w:rFonts w:ascii="Liberation Serif" w:hAnsi="Liberation Serif"/>
-          <w:color w:val="000000"/>
-        </w:rPr>
-      </w:pPr>
-      <w:r>
-        <w:rPr>
-          <w:color w:val="000000"/>
-        </w:rPr>
-        <w:t xml:space="preserve">    </w:t>
-      </w:r>
-      <w:r>
-        <w:rPr>
-          <w:color w:val="000000"/>
-        </w:rPr>
-        <w:t>Rearrange a clos dict into clot by permuting the first two indices sr and tr</w:t>
-      </w:r>
-    </w:p>
-    <w:p>
-      <w:pPr>
-        <w:pStyle w:val="Normal"/>
-        <w:bidi w:val="0"/>
-        <w:spacing w:lineRule="auto" w:line="276"/>
-        <w:jc w:val="left"/>
-        <w:rPr>
-          <w:rFonts w:ascii="Liberation Serif" w:hAnsi="Liberation Serif"/>
-          <w:color w:val="000000"/>
-        </w:rPr>
-      </w:pPr>
-      <w:r>
-        <w:rPr>
-          <w:color w:val="000000"/>
-        </w:rPr>
-        <w:t xml:space="preserve">    </w:t>
-      </w:r>
-      <w:r>
-        <w:rPr>
-          <w:color w:val="000000"/>
-        </w:rPr>
-        <w:t>Create dictionary of all possible closures with a triangle as first key</w:t>
-      </w:r>
-    </w:p>
-    <w:p>
-      <w:pPr>
-        <w:pStyle w:val="Normal"/>
-        <w:bidi w:val="0"/>
-        <w:spacing w:lineRule="auto" w:line="276"/>
-        <w:jc w:val="left"/>
-        <w:rPr>
-          <w:rFonts w:ascii="Liberation Serif" w:hAnsi="Liberation Serif"/>
-          <w:color w:val="000000"/>
-        </w:rPr>
-      </w:pPr>
-      <w:r>
-        <w:rPr>
-          <w:color w:val="000000"/>
-        </w:rPr>
-        <w:t xml:space="preserve">        </w:t>
-      </w:r>
-      <w:r>
-        <w:rPr>
-          <w:color w:val="000000"/>
-        </w:rPr>
-        <w:t>clot[tri][src]['time', 'cloph', 'tau_mbd', 'tau_sbd' etc.]</w:t>
-      </w:r>
-    </w:p>
-    <w:p>
-      <w:pPr>
-        <w:pStyle w:val="Normal"/>
-        <w:bidi w:val="0"/>
-        <w:spacing w:lineRule="auto" w:line="276"/>
-        <w:jc w:val="left"/>
-        <w:rPr>
-          <w:rFonts w:ascii="Liberation Serif" w:hAnsi="Liberation Serif"/>
-          <w:color w:val="000000"/>
-        </w:rPr>
-      </w:pPr>
-      <w:r>
-        <w:rPr>
-          <w:color w:val="000000"/>
-        </w:rPr>
-        <w:t xml:space="preserve">    </w:t>
-      </w:r>
-      <w:r>
-        <w:rPr>
-          <w:color w:val="000000"/>
-        </w:rPr>
-        <w:t>from the dictionary</w:t>
-      </w:r>
-    </w:p>
-    <w:p>
-      <w:pPr>
-        <w:pStyle w:val="Normal"/>
-        <w:bidi w:val="0"/>
-        <w:spacing w:lineRule="auto" w:line="276"/>
-        <w:jc w:val="left"/>
-        <w:rPr>
-          <w:rFonts w:ascii="Liberation Serif" w:hAnsi="Liberation Serif"/>
-          <w:color w:val="000000"/>
-        </w:rPr>
-      </w:pPr>
-      <w:r>
-        <w:rPr>
-          <w:color w:val="000000"/>
-        </w:rPr>
-        <w:t xml:space="preserve">        </w:t>
-      </w:r>
-      <w:r>
-        <w:rPr>
-          <w:color w:val="000000"/>
-        </w:rPr>
-        <w:t>clos[src][tri]['time', 'cloph', 'tau_mbd', 'tau_sbd' etc.]</w:t>
-      </w:r>
-    </w:p>
-    <w:p>
-      <w:pPr>
-        <w:pStyle w:val="Normal"/>
-        <w:bidi w:val="0"/>
-        <w:spacing w:lineRule="auto" w:line="276"/>
-        <w:jc w:val="left"/>
-        <w:rPr>
-          <w:rFonts w:ascii="Liberation Serif" w:hAnsi="Liberation Serif"/>
-          <w:color w:val="000000"/>
-        </w:rPr>
-      </w:pPr>
-      <w:r>
-        <w:rPr>
-          <w:color w:val="000000"/>
-        </w:rPr>
-        <w:t xml:space="preserve">    </w:t>
-      </w:r>
-      <w:r>
-        <w:rPr>
-          <w:color w:val="000000"/>
-        </w:rPr>
-        <w:t>The clot dictionary contains the same data as clos, but the first two</w:t>
-      </w:r>
-    </w:p>
-    <w:p>
-      <w:pPr>
-        <w:pStyle w:val="Normal"/>
-        <w:bidi w:val="0"/>
-        <w:spacing w:lineRule="auto" w:line="276"/>
-        <w:jc w:val="left"/>
-        <w:rPr>
-          <w:rFonts w:ascii="Liberation Serif" w:hAnsi="Liberation Serif"/>
-          <w:color w:val="000000"/>
-        </w:rPr>
-      </w:pPr>
-      <w:r>
-        <w:rPr>
-          <w:color w:val="000000"/>
-        </w:rPr>
-        <w:t xml:space="preserve">    </w:t>
-      </w:r>
-      <w:r>
-        <w:rPr>
-          <w:color w:val="000000"/>
-        </w:rPr>
-        <w:t xml:space="preserve">indices, sr and tr, are permuted. See make_closure_dic().  </w:t>
-      </w:r>
-    </w:p>
-    <w:p>
-      <w:pPr>
-        <w:pStyle w:val="Normal"/>
-        <w:bidi w:val="0"/>
-        <w:spacing w:lineRule="auto" w:line="276"/>
-        <w:jc w:val="left"/>
-        <w:rPr>
-          <w:rFonts w:ascii="Liberation Serif" w:hAnsi="Liberation Serif"/>
-          <w:color w:val="000000"/>
-        </w:rPr>
-      </w:pPr>
-      <w:r>
-        <w:rPr>
-          <w:color w:val="000000"/>
-        </w:rPr>
-      </w:r>
-    </w:p>
-    <w:p>
-      <w:pPr>
-        <w:pStyle w:val="Normal"/>
-        <w:bidi w:val="0"/>
-        <w:spacing w:lineRule="auto" w:line="276"/>
-        <w:jc w:val="left"/>
-        <w:rPr>
-          <w:rFonts w:ascii="Liberation Serif" w:hAnsi="Liberation Serif"/>
-          <w:color w:val="000000"/>
-        </w:rPr>
-      </w:pPr>
-      <w:r>
-        <w:rPr>
-          <w:color w:val="000000"/>
-        </w:rPr>
-      </w:r>
-    </w:p>
-    <w:p>
-      <w:pPr>
-        <w:pStyle w:val="Normal"/>
-        <w:bidi w:val="0"/>
-        <w:spacing w:lineRule="auto" w:line="276"/>
-        <w:jc w:val="left"/>
-        <w:rPr>
-          <w:rFonts w:ascii="Liberation Serif" w:hAnsi="Liberation Serif"/>
-          <w:color w:val="000000"/>
-        </w:rPr>
-      </w:pPr>
-      <w:r>
-        <w:rPr>
-          <w:color w:val="000000"/>
-        </w:rPr>
-      </w:r>
-    </w:p>
-    <w:p>
-      <w:pPr>
-        <w:pStyle w:val="Normal"/>
-        <w:bidi w:val="0"/>
-        <w:spacing w:lineRule="auto" w:line="276"/>
-        <w:jc w:val="left"/>
-        <w:rPr>
-          <w:rFonts w:ascii="Liberation Serif" w:hAnsi="Liberation Serif"/>
-          <w:color w:val="000000"/>
-        </w:rPr>
-      </w:pPr>
-      <w:r>
-        <w:rPr>
-          <w:color w:val="000000"/>
-        </w:rPr>
-      </w:r>
-    </w:p>
-    <w:p>
-      <w:pPr>
-        <w:pStyle w:val="Normal"/>
-        <w:bidi w:val="0"/>
-        <w:spacing w:lineRule="auto" w:line="276"/>
-        <w:jc w:val="left"/>
-        <w:rPr>
-          <w:rFonts w:ascii="Liberation Serif" w:hAnsi="Liberation Serif"/>
-          <w:color w:val="000000"/>
-        </w:rPr>
-      </w:pPr>
-      <w:r>
-        <w:rPr>
-          <w:color w:val="000000"/>
-        </w:rPr>
-      </w:r>
-    </w:p>
-    <w:p>
-      <w:pPr>
-        <w:pStyle w:val="Normal"/>
-        <w:bidi w:val="0"/>
-        <w:spacing w:lineRule="auto" w:line="276"/>
-        <w:jc w:val="left"/>
-        <w:rPr>
-          <w:rFonts w:ascii="Liberation Serif" w:hAnsi="Liberation Serif"/>
-          <w:color w:val="000000"/>
-        </w:rPr>
-      </w:pPr>
-      <w:r>
-        <w:rPr>
-          <w:color w:val="000000"/>
-        </w:rPr>
-      </w:r>
-    </w:p>
-    <w:p>
-      <w:pPr>
-        <w:pStyle w:val="Normal"/>
-        <w:bidi w:val="0"/>
-        <w:spacing w:lineRule="auto" w:line="276"/>
-        <w:jc w:val="left"/>
-        <w:rPr>
-          <w:rFonts w:ascii="Liberation Serif" w:hAnsi="Liberation Serif"/>
-          <w:color w:val="000000"/>
-        </w:rPr>
-      </w:pPr>
-      <w:r>
-        <w:rPr>
-          <w:color w:val="000000"/>
-        </w:rPr>
-      </w:r>
-    </w:p>
-    <w:p>
-      <w:pPr>
-        <w:pStyle w:val="Normal"/>
-        <w:bidi w:val="0"/>
-        <w:spacing w:lineRule="auto" w:line="276"/>
-        <w:jc w:val="left"/>
-        <w:rPr>
-          <w:rFonts w:ascii="Liberation Serif" w:hAnsi="Liberation Serif"/>
-          <w:color w:val="000000"/>
-        </w:rPr>
-      </w:pPr>
-      <w:r>
-        <w:rPr>
-          <w:color w:val="000000"/>
-        </w:rPr>
-      </w:r>
-    </w:p>
-    <w:p>
-      <w:pPr>
-        <w:pStyle w:val="Normal"/>
-        <w:bidi w:val="0"/>
-        <w:spacing w:lineRule="auto" w:line="276"/>
-        <w:jc w:val="left"/>
-        <w:rPr>
-          <w:rFonts w:ascii="Liberation Serif" w:hAnsi="Liberation Serif"/>
-          <w:color w:val="000000"/>
-        </w:rPr>
-      </w:pPr>
-      <w:r>
-        <w:rPr>
-          <w:color w:val="000000"/>
-        </w:rPr>
-      </w:r>
-    </w:p>
-    <w:p>
-      <w:pPr>
-        <w:pStyle w:val="Normal"/>
-        <w:bidi w:val="0"/>
-        <w:spacing w:lineRule="auto" w:line="276"/>
-        <w:jc w:val="left"/>
-        <w:rPr>
-          <w:rFonts w:ascii="Liberation Serif" w:hAnsi="Liberation Serif"/>
-          <w:color w:val="000000"/>
-        </w:rPr>
-      </w:pPr>
-      <w:r>
-        <w:rPr>
-          <w:color w:val="000000"/>
-        </w:rPr>
-      </w:r>
-    </w:p>
-    <w:p>
-      <w:pPr>
-        <w:pStyle w:val="Normal"/>
-        <w:bidi w:val="0"/>
-        <w:spacing w:lineRule="auto" w:line="276"/>
-        <w:jc w:val="left"/>
-        <w:rPr>
-          <w:rFonts w:ascii="Liberation Serif" w:hAnsi="Liberation Serif"/>
-          <w:color w:val="000000"/>
-        </w:rPr>
-      </w:pPr>
-      <w:r>
-        <w:rPr>
-          <w:color w:val="000000"/>
-        </w:rPr>
-      </w:r>
-    </w:p>
-    <w:p>
-      <w:pPr>
-        <w:pStyle w:val="Normal"/>
-        <w:bidi w:val="0"/>
-        <w:spacing w:lineRule="auto" w:line="276"/>
-        <w:jc w:val="left"/>
-        <w:rPr>
-          <w:rFonts w:ascii="Liberation Serif" w:hAnsi="Liberation Serif"/>
-          <w:color w:val="000000"/>
-        </w:rPr>
-      </w:pPr>
-      <w:r>
-        <w:rPr>
-          <w:color w:val="000000"/>
-        </w:rPr>
-      </w:r>
-    </w:p>
-    <w:p>
-      <w:pPr>
-        <w:pStyle w:val="Normal"/>
-        <w:bidi w:val="0"/>
-        <w:spacing w:lineRule="auto" w:line="276"/>
-        <w:jc w:val="left"/>
-        <w:rPr>
-          <w:rFonts w:ascii="Liberation Serif" w:hAnsi="Liberation Serif"/>
-          <w:color w:val="000000"/>
-        </w:rPr>
-      </w:pPr>
-      <w:r>
-        <w:rPr>
-          <w:color w:val="000000"/>
-        </w:rPr>
-      </w:r>
-    </w:p>
-    <w:p>
-      <w:pPr>
-        <w:pStyle w:val="Normal"/>
-        <w:bidi w:val="0"/>
-        <w:spacing w:lineRule="auto" w:line="276"/>
-        <w:jc w:val="left"/>
-        <w:rPr>
-          <w:rFonts w:ascii="Liberation Serif" w:hAnsi="Liberation Serif"/>
-          <w:color w:val="000000"/>
-        </w:rPr>
-      </w:pPr>
-      <w:r>
-        <w:rPr>
-          <w:color w:val="000000"/>
-        </w:rPr>
-      </w:r>
-    </w:p>
-    <w:p>
-      <w:pPr>
-        <w:pStyle w:val="Normal"/>
-        <w:bidi w:val="0"/>
-        <w:spacing w:lineRule="auto" w:line="276"/>
-        <w:jc w:val="left"/>
-        <w:rPr>
-          <w:rFonts w:ascii="Liberation Serif" w:hAnsi="Liberation Serif"/>
-          <w:color w:val="000000"/>
-        </w:rPr>
-      </w:pPr>
-      <w:r>
-        <w:rPr>
-          <w:color w:val="000000"/>
-        </w:rPr>
-      </w:r>
-    </w:p>
-    <w:p>
-      <w:pPr>
-        <w:pStyle w:val="Normal"/>
-        <w:bidi w:val="0"/>
-        <w:spacing w:lineRule="auto" w:line="276"/>
-        <w:jc w:val="left"/>
-        <w:rPr>
-          <w:rFonts w:ascii="Liberation Serif" w:hAnsi="Liberation Serif"/>
-          <w:color w:val="000000"/>
-        </w:rPr>
-      </w:pPr>
-      <w:r>
-        <w:rPr>
-          <w:color w:val="000000"/>
-        </w:rPr>
-      </w:r>
-    </w:p>
-    <w:p>
-      <w:pPr>
-        <w:pStyle w:val="Normal"/>
-        <w:bidi w:val="0"/>
-        <w:spacing w:lineRule="auto" w:line="276"/>
-        <w:jc w:val="left"/>
-        <w:rPr>
-          <w:rFonts w:ascii="Liberation Serif" w:hAnsi="Liberation Serif"/>
-          <w:color w:val="000000"/>
-        </w:rPr>
-      </w:pPr>
-      <w:r>
-        <w:rPr>
-          <w:color w:val="000000"/>
-        </w:rPr>
-      </w:r>
-    </w:p>
-    <w:p>
-      <w:pPr>
-        <w:pStyle w:val="Normal"/>
-        <w:bidi w:val="0"/>
-        <w:spacing w:lineRule="auto" w:line="276"/>
-        <w:jc w:val="left"/>
-        <w:rPr>
-          <w:rFonts w:ascii="Liberation Serif" w:hAnsi="Liberation Serif"/>
-          <w:color w:val="000000"/>
-        </w:rPr>
-      </w:pPr>
-      <w:r>
-        <w:rPr>
-          <w:color w:val="000000"/>
-        </w:rPr>
-      </w:r>
-    </w:p>
-    <w:p>
-      <w:pPr>
-        <w:pStyle w:val="Normal"/>
-        <w:bidi w:val="0"/>
-        <w:spacing w:lineRule="auto" w:line="276"/>
-        <w:jc w:val="left"/>
-        <w:rPr>
-          <w:rFonts w:ascii="Liberation Serif" w:hAnsi="Liberation Serif"/>
-          <w:color w:val="000000"/>
-        </w:rPr>
-      </w:pPr>
-      <w:r>
-        <w:rPr>
-          <w:color w:val="000000"/>
-        </w:rPr>
-      </w:r>
-    </w:p>
-    <w:p>
-      <w:pPr>
-        <w:pStyle w:val="Normal"/>
-        <w:bidi w:val="0"/>
-        <w:spacing w:lineRule="auto" w:line="276"/>
-        <w:jc w:val="left"/>
-        <w:rPr>
-          <w:rFonts w:ascii="Liberation Serif" w:hAnsi="Liberation Serif"/>
-          <w:color w:val="000000"/>
-        </w:rPr>
-      </w:pPr>
-      <w:r>
-        <w:rPr>
-          <w:color w:val="000000"/>
-        </w:rPr>
-      </w:r>
-    </w:p>
-    <w:p>
-      <w:pPr>
-        <w:pStyle w:val="Normal"/>
-        <w:bidi w:val="0"/>
-        <w:spacing w:lineRule="auto" w:line="276"/>
-        <w:jc w:val="left"/>
-        <w:rPr>
-          <w:rFonts w:ascii="Liberation Serif" w:hAnsi="Liberation Serif"/>
-          <w:color w:val="000000"/>
-        </w:rPr>
-      </w:pPr>
-      <w:r>
-        <w:rPr>
-          <w:color w:val="000000"/>
-        </w:rPr>
-      </w:r>
-    </w:p>
-    <w:p>
-      <w:pPr>
-        <w:pStyle w:val="Normal"/>
-        <w:bidi w:val="0"/>
-        <w:spacing w:lineRule="auto" w:line="276"/>
-        <w:jc w:val="left"/>
-        <w:rPr>
-          <w:rFonts w:ascii="Liberation Serif" w:hAnsi="Liberation Serif"/>
-          <w:color w:val="000000"/>
-        </w:rPr>
-      </w:pPr>
-      <w:r>
-        <w:rPr>
-          <w:color w:val="000000"/>
-        </w:rPr>
-      </w:r>
-    </w:p>
-    <w:p>
-      <w:pPr>
-        <w:pStyle w:val="Normal"/>
-        <w:bidi w:val="0"/>
-        <w:spacing w:lineRule="auto" w:line="276"/>
-        <w:jc w:val="left"/>
-        <w:rPr>
-          <w:rFonts w:ascii="Liberation Serif" w:hAnsi="Liberation Serif"/>
-          <w:color w:val="000000"/>
-        </w:rPr>
-      </w:pPr>
-      <w:r>
-        <w:rPr>
-          <w:color w:val="000000"/>
-        </w:rPr>
-      </w:r>
-    </w:p>
-    <w:p>
-      <w:pPr>
-        <w:pStyle w:val="Normal"/>
-        <w:bidi w:val="0"/>
-        <w:spacing w:lineRule="auto" w:line="276"/>
-        <w:jc w:val="left"/>
-        <w:rPr>
-          <w:rFonts w:ascii="Liberation Serif" w:hAnsi="Liberation Serif"/>
-          <w:color w:val="000000"/>
-        </w:rPr>
-      </w:pPr>
-      <w:r>
-        <w:rPr>
-          <w:color w:val="000000"/>
-        </w:rPr>
-      </w:r>
-    </w:p>
-    <w:p>
-      <w:pPr>
-        <w:pStyle w:val="Normal"/>
-        <w:bidi w:val="0"/>
-        <w:spacing w:lineRule="auto" w:line="276"/>
-        <w:jc w:val="left"/>
-        <w:rPr>
-          <w:rFonts w:ascii="Liberation Serif" w:hAnsi="Liberation Serif"/>
-          <w:color w:val="000000"/>
-        </w:rPr>
-      </w:pPr>
-      <w:r>
-        <w:rPr>
-          <w:color w:val="000000"/>
-        </w:rPr>
-      </w:r>
-    </w:p>
-    <w:p>
-      <w:pPr>
-        <w:pStyle w:val="Normal"/>
-        <w:bidi w:val="0"/>
-        <w:spacing w:lineRule="auto" w:line="276"/>
-        <w:jc w:val="left"/>
-        <w:rPr>
-          <w:rFonts w:ascii="Liberation Serif" w:hAnsi="Liberation Serif"/>
-          <w:color w:val="000000"/>
-        </w:rPr>
-      </w:pPr>
-      <w:r>
-        <w:rPr>
-          <w:color w:val="000000"/>
-        </w:rPr>
-      </w:r>
-    </w:p>
-    <w:p>
-      <w:pPr>
-        <w:pStyle w:val="Normal"/>
-        <w:bidi w:val="0"/>
-        <w:spacing w:lineRule="auto" w:line="276"/>
-        <w:jc w:val="left"/>
-        <w:rPr>
-          <w:rFonts w:ascii="Liberation Serif" w:hAnsi="Liberation Serif"/>
-          <w:color w:val="000000"/>
-        </w:rPr>
-      </w:pPr>
-      <w:r>
-        <w:rPr>
-          <w:color w:val="000000"/>
-        </w:rPr>
-      </w:r>
-    </w:p>
-    <w:p>
-      <w:pPr>
-        <w:pStyle w:val="Normal"/>
-        <w:bidi w:val="0"/>
-        <w:spacing w:lineRule="auto" w:line="276"/>
-        <w:jc w:val="left"/>
-        <w:rPr>
-          <w:rFonts w:ascii="Liberation Serif" w:hAnsi="Liberation Serif"/>
-          <w:color w:val="000000"/>
-        </w:rPr>
-      </w:pPr>
-      <w:r>
-        <w:rPr>
-          <w:color w:val="000000"/>
-        </w:rPr>
-      </w:r>
-    </w:p>
-    <w:p>
-      <w:pPr>
-        <w:pStyle w:val="Normal"/>
-        <w:bidi w:val="0"/>
-        <w:spacing w:lineRule="auto" w:line="276"/>
-        <w:jc w:val="left"/>
-        <w:rPr>
-          <w:rFonts w:ascii="Liberation Serif" w:hAnsi="Liberation Serif"/>
-          <w:color w:val="000000"/>
-        </w:rPr>
-      </w:pPr>
-      <w:r>
-        <w:rPr>
-          <w:color w:val="000000"/>
-        </w:rPr>
-      </w:r>
-    </w:p>
-    <w:p>
-      <w:pPr>
-        <w:pStyle w:val="Normal"/>
-        <w:bidi w:val="0"/>
-        <w:spacing w:lineRule="auto" w:line="276"/>
-        <w:jc w:val="left"/>
-        <w:rPr>
-          <w:rFonts w:ascii="Liberation Serif" w:hAnsi="Liberation Serif"/>
-          <w:color w:val="000000"/>
-        </w:rPr>
-      </w:pPr>
-      <w:r>
-        <w:rPr>
-          <w:color w:val="000000"/>
-        </w:rPr>
-      </w:r>
-    </w:p>
-    <w:p>
-      <w:pPr>
-        <w:pStyle w:val="Normal"/>
-        <w:bidi w:val="0"/>
-        <w:spacing w:lineRule="auto" w:line="276"/>
-        <w:jc w:val="left"/>
-        <w:rPr>
-          <w:rFonts w:ascii="Liberation Serif" w:hAnsi="Liberation Serif"/>
-          <w:color w:val="000000"/>
-        </w:rPr>
-      </w:pPr>
-      <w:r>
-        <w:rPr>
-          <w:color w:val="000000"/>
-        </w:rPr>
-      </w:r>
-    </w:p>
-    <w:p>
-      <w:pPr>
-        <w:pStyle w:val="Normal"/>
-        <w:bidi w:val="0"/>
-        <w:spacing w:lineRule="auto" w:line="276"/>
-        <w:jc w:val="left"/>
-        <w:rPr>
-          <w:rFonts w:ascii="Liberation Serif" w:hAnsi="Liberation Serif"/>
-          <w:color w:val="000000"/>
-        </w:rPr>
-      </w:pPr>
-      <w:r>
-        <w:rPr>
-          <w:color w:val="000000"/>
-        </w:rPr>
-      </w:r>
-    </w:p>
-    <w:p>
-      <w:pPr>
-        <w:pStyle w:val="Normal"/>
-        <w:bidi w:val="0"/>
-        <w:spacing w:lineRule="auto" w:line="276"/>
-        <w:jc w:val="left"/>
-        <w:rPr>
-          <w:rFonts w:ascii="Liberation Serif" w:hAnsi="Liberation Serif"/>
-          <w:color w:val="000000"/>
-        </w:rPr>
-      </w:pPr>
-      <w:r>
-        <w:rPr>
-          <w:color w:val="000000"/>
-        </w:rPr>
-      </w:r>
-    </w:p>
-    <w:p>
-      <w:pPr>
-        <w:pStyle w:val="Normal"/>
-        <w:bidi w:val="0"/>
-        <w:spacing w:lineRule="auto" w:line="276"/>
-        <w:jc w:val="left"/>
-        <w:rPr>
-          <w:rFonts w:ascii="Liberation Serif" w:hAnsi="Liberation Serif"/>
-          <w:color w:val="000000"/>
-        </w:rPr>
-      </w:pPr>
-      <w:r>
-        <w:rPr>
-          <w:color w:val="000000"/>
-        </w:rPr>
-      </w:r>
-    </w:p>
-    <w:p>
-      <w:pPr>
-        <w:pStyle w:val="Normal"/>
-        <w:bidi w:val="0"/>
-        <w:spacing w:lineRule="auto" w:line="276"/>
-        <w:jc w:val="left"/>
-        <w:rPr>
-          <w:rFonts w:ascii="Liberation Serif" w:hAnsi="Liberation Serif"/>
-          <w:color w:val="000000"/>
-        </w:rPr>
-      </w:pPr>
-      <w:r>
-        <w:rPr>
-          <w:color w:val="000000"/>
-        </w:rPr>
-      </w:r>
-    </w:p>
-    <w:p>
-      <w:pPr>
-        <w:pStyle w:val="Normal"/>
-        <w:bidi w:val="0"/>
-        <w:spacing w:lineRule="auto" w:line="276"/>
-        <w:jc w:val="left"/>
-        <w:rPr>
-          <w:rFonts w:ascii="Liberation Serif" w:hAnsi="Liberation Serif"/>
-          <w:color w:val="000000"/>
-        </w:rPr>
-      </w:pPr>
-      <w:r>
-        <w:rPr>
-          <w:color w:val="000000"/>
-        </w:rPr>
-      </w:r>
-    </w:p>
-    <w:p>
-      <w:pPr>
-        <w:pStyle w:val="Normal"/>
-        <w:bidi w:val="0"/>
-        <w:spacing w:lineRule="auto" w:line="276"/>
-        <w:jc w:val="left"/>
-        <w:rPr>
-          <w:rFonts w:ascii="Liberation Serif" w:hAnsi="Liberation Serif"/>
-          <w:color w:val="000000"/>
-        </w:rPr>
-      </w:pPr>
-      <w:r>
-        <w:rPr>
-          <w:color w:val="000000"/>
-        </w:rPr>
-      </w:r>
-    </w:p>
-    <w:p>
-      <w:pPr>
-        <w:pStyle w:val="Normal"/>
-        <w:bidi w:val="0"/>
-        <w:spacing w:lineRule="auto" w:line="276"/>
-        <w:jc w:val="left"/>
-        <w:rPr>
-          <w:rFonts w:ascii="Liberation Serif" w:hAnsi="Liberation Serif"/>
-          <w:color w:val="000000"/>
-        </w:rPr>
-      </w:pPr>
-      <w:r>
-        <w:rPr>
-          <w:color w:val="000000"/>
-        </w:rPr>
-      </w:r>
-    </w:p>
-    <w:p>
-      <w:pPr>
-        <w:pStyle w:val="Normal"/>
-        <w:bidi w:val="0"/>
-        <w:spacing w:lineRule="auto" w:line="276"/>
-        <w:jc w:val="left"/>
-        <w:rPr>
-          <w:rFonts w:ascii="Liberation Serif" w:hAnsi="Liberation Serif"/>
-          <w:color w:val="000000"/>
-        </w:rPr>
-      </w:pPr>
-      <w:r>
-        <w:rPr>
-          <w:color w:val="000000"/>
-        </w:rPr>
-      </w:r>
-    </w:p>
-    <w:p>
-      <w:pPr>
-        <w:pStyle w:val="Normal"/>
-        <w:bidi w:val="0"/>
-        <w:spacing w:lineRule="auto" w:line="276"/>
-        <w:jc w:val="left"/>
-        <w:rPr>
-          <w:rFonts w:ascii="Liberation Serif" w:hAnsi="Liberation Serif"/>
-          <w:color w:val="000000"/>
-        </w:rPr>
-      </w:pPr>
-      <w:r>
-        <w:rPr>
-          <w:color w:val="000000"/>
-        </w:rPr>
+          <w:rFonts w:ascii="Liberation Mono" w:hAnsi="Liberation Mono"/>
+          <w:color w:val="000000"/>
+        </w:rPr>
+        <w:t>save_pkl = True</w:t>
+      </w:r>
+    </w:p>
+    <w:p>
+      <w:pPr>
+        <w:pStyle w:val="Normal"/>
+        <w:bidi w:val="0"/>
+        <w:spacing w:lineRule="auto" w:line="276"/>
+        <w:jc w:val="left"/>
+        <w:rPr>
+          <w:rFonts w:ascii="Liberation Serif" w:hAnsi="Liberation Serif"/>
+          <w:color w:val="000000"/>
+        </w:rPr>
+      </w:pPr>
+      <w:r>
+        <w:rPr>
+          <w:color w:val="000000"/>
+        </w:rPr>
+        <w:t>execute</w:t>
+      </w:r>
+      <w:r>
+        <w:rPr>
+          <w:color w:val="000000"/>
+        </w:rPr>
+        <w:t xml:space="preserve"> the command</w:t>
+      </w:r>
+    </w:p>
+    <w:p>
+      <w:pPr>
+        <w:pStyle w:val="Normal"/>
+        <w:bidi w:val="0"/>
+        <w:spacing w:lineRule="auto" w:line="276"/>
+        <w:jc w:val="left"/>
+        <w:rPr>
+          <w:rFonts w:ascii="Liberation Serif" w:hAnsi="Liberation Serif"/>
+          <w:color w:val="000000"/>
+        </w:rPr>
+      </w:pPr>
+      <w:r>
+        <w:rPr>
+          <w:color w:val="000000"/>
+        </w:rPr>
+      </w:r>
+    </w:p>
+    <w:p>
+      <w:pPr>
+        <w:pStyle w:val="Normal"/>
+        <w:bidi w:val="0"/>
+        <w:spacing w:lineRule="auto" w:line="276"/>
+        <w:jc w:val="left"/>
+        <w:rPr>
+          <w:rFonts w:ascii="Liberation Mono" w:hAnsi="Liberation Mono"/>
+          <w:color w:val="000000"/>
+        </w:rPr>
+      </w:pPr>
+      <w:r>
+        <w:rPr>
+          <w:rFonts w:ascii="Liberation Mono" w:hAnsi="Liberation Mono"/>
+          <w:color w:val="000000"/>
+        </w:rPr>
+        <w:t>$ chmod ug+w *.pkl</w:t>
       </w:r>
     </w:p>
     <w:p>

</xml_diff>